<commit_message>
Chapter 4 add, only Taliban data's left
</commit_message>
<xml_diff>
--- a/Education Paper/Exploring People's responses.docx
+++ b/Education Paper/Exploring People's responses.docx
@@ -1446,8 +1446,10 @@
               <w:rFonts w:asciiTheme="minorHAnsi" w:eastAsiaTheme="minorEastAsia" w:hAnsiTheme="minorHAnsi" w:cstheme="minorBidi"/>
               <w:noProof/>
               <w:spacing w:val="0"/>
+              <w:kern w:val="2"/>
               <w:sz w:val="22"/>
               <w:szCs w:val="22"/>
+              <w14:ligatures w14:val="standardContextual"/>
             </w:rPr>
           </w:pPr>
           <w:r>
@@ -1468,7 +1470,7 @@
             </w:rPr>
             <w:fldChar w:fldCharType="separate"/>
           </w:r>
-          <w:hyperlink w:anchor="_Toc133760830" w:history="1">
+          <w:hyperlink w:anchor="_Toc135143376" w:history="1">
             <w:r>
               <w:rPr>
                 <w:rStyle w:val="Hyperlink"/>
@@ -1495,7 +1497,7 @@
                 <w:noProof/>
                 <w:webHidden/>
               </w:rPr>
-              <w:instrText xml:space="preserve"> PAGEREF _Toc133760830 \h </w:instrText>
+              <w:instrText xml:space="preserve"> PAGEREF _Toc135143376 \h </w:instrText>
             </w:r>
             <w:r>
               <w:rPr>
@@ -1536,11 +1538,13 @@
               <w:rFonts w:asciiTheme="minorHAnsi" w:eastAsiaTheme="minorEastAsia" w:hAnsiTheme="minorHAnsi" w:cstheme="minorBidi"/>
               <w:noProof/>
               <w:spacing w:val="0"/>
+              <w:kern w:val="2"/>
               <w:sz w:val="22"/>
               <w:szCs w:val="22"/>
+              <w14:ligatures w14:val="standardContextual"/>
             </w:rPr>
           </w:pPr>
-          <w:hyperlink w:anchor="_Toc133760831" w:history="1">
+          <w:hyperlink w:anchor="_Toc135143377" w:history="1">
             <w:r>
               <w:rPr>
                 <w:rStyle w:val="Hyperlink"/>
@@ -1567,7 +1571,7 @@
                 <w:noProof/>
                 <w:webHidden/>
               </w:rPr>
-              <w:instrText xml:space="preserve"> PAGEREF _Toc133760831 \h </w:instrText>
+              <w:instrText xml:space="preserve"> PAGEREF _Toc135143377 \h </w:instrText>
             </w:r>
             <w:r>
               <w:rPr>
@@ -1608,11 +1612,13 @@
               <w:rFonts w:asciiTheme="minorHAnsi" w:eastAsiaTheme="minorEastAsia" w:hAnsiTheme="minorHAnsi" w:cstheme="minorBidi"/>
               <w:noProof/>
               <w:spacing w:val="0"/>
+              <w:kern w:val="2"/>
               <w:sz w:val="22"/>
               <w:szCs w:val="22"/>
+              <w14:ligatures w14:val="standardContextual"/>
             </w:rPr>
           </w:pPr>
-          <w:hyperlink w:anchor="_Toc133760832" w:history="1">
+          <w:hyperlink w:anchor="_Toc135143378" w:history="1">
             <w:r>
               <w:rPr>
                 <w:rStyle w:val="Hyperlink"/>
@@ -1639,7 +1645,7 @@
                 <w:noProof/>
                 <w:webHidden/>
               </w:rPr>
-              <w:instrText xml:space="preserve"> PAGEREF _Toc133760832 \h </w:instrText>
+              <w:instrText xml:space="preserve"> PAGEREF _Toc135143378 \h </w:instrText>
             </w:r>
             <w:r>
               <w:rPr>
@@ -1680,11 +1686,13 @@
               <w:rFonts w:asciiTheme="minorHAnsi" w:eastAsiaTheme="minorEastAsia" w:hAnsiTheme="minorHAnsi" w:cstheme="minorBidi"/>
               <w:noProof/>
               <w:spacing w:val="0"/>
+              <w:kern w:val="2"/>
               <w:sz w:val="22"/>
               <w:szCs w:val="22"/>
+              <w14:ligatures w14:val="standardContextual"/>
             </w:rPr>
           </w:pPr>
-          <w:hyperlink w:anchor="_Toc133760833" w:history="1">
+          <w:hyperlink w:anchor="_Toc135143379" w:history="1">
             <w:r>
               <w:rPr>
                 <w:rStyle w:val="Hyperlink"/>
@@ -1711,7 +1719,7 @@
                 <w:noProof/>
                 <w:webHidden/>
               </w:rPr>
-              <w:instrText xml:space="preserve"> PAGEREF _Toc133760833 \h </w:instrText>
+              <w:instrText xml:space="preserve"> PAGEREF _Toc135143379 \h </w:instrText>
             </w:r>
             <w:r>
               <w:rPr>
@@ -1752,11 +1760,13 @@
               <w:rFonts w:asciiTheme="minorHAnsi" w:eastAsiaTheme="minorEastAsia" w:hAnsiTheme="minorHAnsi" w:cstheme="minorBidi"/>
               <w:noProof/>
               <w:spacing w:val="0"/>
+              <w:kern w:val="2"/>
               <w:sz w:val="22"/>
               <w:szCs w:val="22"/>
+              <w14:ligatures w14:val="standardContextual"/>
             </w:rPr>
           </w:pPr>
-          <w:hyperlink w:anchor="_Toc133760834" w:history="1">
+          <w:hyperlink w:anchor="_Toc135143380" w:history="1">
             <w:r>
               <w:rPr>
                 <w:rStyle w:val="Hyperlink"/>
@@ -1783,7 +1793,7 @@
                 <w:noProof/>
                 <w:webHidden/>
               </w:rPr>
-              <w:instrText xml:space="preserve"> PAGEREF _Toc133760834 \h </w:instrText>
+              <w:instrText xml:space="preserve"> PAGEREF _Toc135143380 \h </w:instrText>
             </w:r>
             <w:r>
               <w:rPr>
@@ -1824,11 +1834,13 @@
               <w:rFonts w:asciiTheme="minorHAnsi" w:eastAsiaTheme="minorEastAsia" w:hAnsiTheme="minorHAnsi" w:cstheme="minorBidi"/>
               <w:noProof/>
               <w:spacing w:val="0"/>
+              <w:kern w:val="2"/>
               <w:sz w:val="22"/>
               <w:szCs w:val="22"/>
+              <w14:ligatures w14:val="standardContextual"/>
             </w:rPr>
           </w:pPr>
-          <w:hyperlink w:anchor="_Toc133760835" w:history="1">
+          <w:hyperlink w:anchor="_Toc135143381" w:history="1">
             <w:r>
               <w:rPr>
                 <w:rStyle w:val="Hyperlink"/>
@@ -1855,7 +1867,7 @@
                 <w:noProof/>
                 <w:webHidden/>
               </w:rPr>
-              <w:instrText xml:space="preserve"> PAGEREF _Toc133760835 \h </w:instrText>
+              <w:instrText xml:space="preserve"> PAGEREF _Toc135143381 \h </w:instrText>
             </w:r>
             <w:r>
               <w:rPr>
@@ -1896,11 +1908,13 @@
               <w:rFonts w:asciiTheme="minorHAnsi" w:eastAsiaTheme="minorEastAsia" w:hAnsiTheme="minorHAnsi" w:cstheme="minorBidi"/>
               <w:noProof/>
               <w:spacing w:val="0"/>
+              <w:kern w:val="2"/>
               <w:sz w:val="22"/>
               <w:szCs w:val="22"/>
+              <w14:ligatures w14:val="standardContextual"/>
             </w:rPr>
           </w:pPr>
-          <w:hyperlink w:anchor="_Toc133760836" w:history="1">
+          <w:hyperlink w:anchor="_Toc135143382" w:history="1">
             <w:r>
               <w:rPr>
                 <w:rStyle w:val="Hyperlink"/>
@@ -1927,7 +1941,7 @@
                 <w:noProof/>
                 <w:webHidden/>
               </w:rPr>
-              <w:instrText xml:space="preserve"> PAGEREF _Toc133760836 \h </w:instrText>
+              <w:instrText xml:space="preserve"> PAGEREF _Toc135143382 \h </w:instrText>
             </w:r>
             <w:r>
               <w:rPr>
@@ -1968,11 +1982,13 @@
               <w:rFonts w:asciiTheme="minorHAnsi" w:eastAsiaTheme="minorEastAsia" w:hAnsiTheme="minorHAnsi" w:cstheme="minorBidi"/>
               <w:noProof/>
               <w:spacing w:val="0"/>
+              <w:kern w:val="2"/>
               <w:sz w:val="22"/>
               <w:szCs w:val="22"/>
+              <w14:ligatures w14:val="standardContextual"/>
             </w:rPr>
           </w:pPr>
-          <w:hyperlink w:anchor="_Toc133760837" w:history="1">
+          <w:hyperlink w:anchor="_Toc135143383" w:history="1">
             <w:r>
               <w:rPr>
                 <w:rStyle w:val="Hyperlink"/>
@@ -1999,7 +2015,7 @@
                 <w:noProof/>
                 <w:webHidden/>
               </w:rPr>
-              <w:instrText xml:space="preserve"> PAGEREF _Toc133760837 \h </w:instrText>
+              <w:instrText xml:space="preserve"> PAGEREF _Toc135143383 \h </w:instrText>
             </w:r>
             <w:r>
               <w:rPr>
@@ -2040,11 +2056,13 @@
               <w:rFonts w:asciiTheme="minorHAnsi" w:eastAsiaTheme="minorEastAsia" w:hAnsiTheme="minorHAnsi" w:cstheme="minorBidi"/>
               <w:noProof/>
               <w:spacing w:val="0"/>
+              <w:kern w:val="2"/>
               <w:sz w:val="22"/>
               <w:szCs w:val="22"/>
+              <w14:ligatures w14:val="standardContextual"/>
             </w:rPr>
           </w:pPr>
-          <w:hyperlink w:anchor="_Toc133760838" w:history="1">
+          <w:hyperlink w:anchor="_Toc135143384" w:history="1">
             <w:r>
               <w:rPr>
                 <w:rStyle w:val="Hyperlink"/>
@@ -2071,7 +2089,7 @@
                 <w:noProof/>
                 <w:webHidden/>
               </w:rPr>
-              <w:instrText xml:space="preserve"> PAGEREF _Toc133760838 \h </w:instrText>
+              <w:instrText xml:space="preserve"> PAGEREF _Toc135143384 \h </w:instrText>
             </w:r>
             <w:r>
               <w:rPr>
@@ -2112,11 +2130,13 @@
               <w:rFonts w:asciiTheme="minorHAnsi" w:eastAsiaTheme="minorEastAsia" w:hAnsiTheme="minorHAnsi" w:cstheme="minorBidi"/>
               <w:noProof/>
               <w:spacing w:val="0"/>
+              <w:kern w:val="2"/>
               <w:sz w:val="22"/>
               <w:szCs w:val="22"/>
+              <w14:ligatures w14:val="standardContextual"/>
             </w:rPr>
           </w:pPr>
-          <w:hyperlink w:anchor="_Toc133760839" w:history="1">
+          <w:hyperlink w:anchor="_Toc135143385" w:history="1">
             <w:r>
               <w:rPr>
                 <w:rStyle w:val="Hyperlink"/>
@@ -2143,7 +2163,7 @@
                 <w:noProof/>
                 <w:webHidden/>
               </w:rPr>
-              <w:instrText xml:space="preserve"> PAGEREF _Toc133760839 \h </w:instrText>
+              <w:instrText xml:space="preserve"> PAGEREF _Toc135143385 \h </w:instrText>
             </w:r>
             <w:r>
               <w:rPr>
@@ -2180,9 +2200,11 @@
             <w:rPr>
               <w:rFonts w:cstheme="minorBidi"/>
               <w:noProof/>
+              <w:kern w:val="2"/>
+              <w14:ligatures w14:val="standardContextual"/>
             </w:rPr>
           </w:pPr>
-          <w:hyperlink w:anchor="_Toc133760840" w:history="1">
+          <w:hyperlink w:anchor="_Toc135143386" w:history="1">
             <w:r>
               <w:rPr>
                 <w:rStyle w:val="Hyperlink"/>
@@ -2209,7 +2231,7 @@
                 <w:noProof/>
                 <w:webHidden/>
               </w:rPr>
-              <w:instrText xml:space="preserve"> PAGEREF _Toc133760840 \h </w:instrText>
+              <w:instrText xml:space="preserve"> PAGEREF _Toc135143386 \h </w:instrText>
             </w:r>
             <w:r>
               <w:rPr>
@@ -2246,9 +2268,11 @@
             <w:rPr>
               <w:rFonts w:cstheme="minorBidi"/>
               <w:noProof/>
+              <w:kern w:val="2"/>
+              <w14:ligatures w14:val="standardContextual"/>
             </w:rPr>
           </w:pPr>
-          <w:hyperlink w:anchor="_Toc133760841" w:history="1">
+          <w:hyperlink w:anchor="_Toc135143387" w:history="1">
             <w:r>
               <w:rPr>
                 <w:rStyle w:val="Hyperlink"/>
@@ -2275,7 +2299,7 @@
                 <w:noProof/>
                 <w:webHidden/>
               </w:rPr>
-              <w:instrText xml:space="preserve"> PAGEREF _Toc133760841 \h </w:instrText>
+              <w:instrText xml:space="preserve"> PAGEREF _Toc135143387 \h </w:instrText>
             </w:r>
             <w:r>
               <w:rPr>
@@ -2312,9 +2336,11 @@
             <w:rPr>
               <w:rFonts w:cstheme="minorBidi"/>
               <w:noProof/>
+              <w:kern w:val="2"/>
+              <w14:ligatures w14:val="standardContextual"/>
             </w:rPr>
           </w:pPr>
-          <w:hyperlink w:anchor="_Toc133760842" w:history="1">
+          <w:hyperlink w:anchor="_Toc135143388" w:history="1">
             <w:r>
               <w:rPr>
                 <w:rStyle w:val="Hyperlink"/>
@@ -2341,7 +2367,7 @@
                 <w:noProof/>
                 <w:webHidden/>
               </w:rPr>
-              <w:instrText xml:space="preserve"> PAGEREF _Toc133760842 \h </w:instrText>
+              <w:instrText xml:space="preserve"> PAGEREF _Toc135143388 \h </w:instrText>
             </w:r>
             <w:r>
               <w:rPr>
@@ -2378,9 +2404,11 @@
             <w:rPr>
               <w:rFonts w:cstheme="minorBidi"/>
               <w:noProof/>
+              <w:kern w:val="2"/>
+              <w14:ligatures w14:val="standardContextual"/>
             </w:rPr>
           </w:pPr>
-          <w:hyperlink w:anchor="_Toc133760843" w:history="1">
+          <w:hyperlink w:anchor="_Toc135143389" w:history="1">
             <w:r>
               <w:rPr>
                 <w:rStyle w:val="Hyperlink"/>
@@ -2407,7 +2435,7 @@
                 <w:noProof/>
                 <w:webHidden/>
               </w:rPr>
-              <w:instrText xml:space="preserve"> PAGEREF _Toc133760843 \h </w:instrText>
+              <w:instrText xml:space="preserve"> PAGEREF _Toc135143389 \h </w:instrText>
             </w:r>
             <w:r>
               <w:rPr>
@@ -2427,7 +2455,7 @@
                 <w:noProof/>
                 <w:webHidden/>
               </w:rPr>
-              <w:t>21</w:t>
+              <w:t>22</w:t>
             </w:r>
             <w:r>
               <w:rPr>
@@ -2444,9 +2472,11 @@
             <w:rPr>
               <w:rFonts w:cstheme="minorBidi"/>
               <w:noProof/>
+              <w:kern w:val="2"/>
+              <w14:ligatures w14:val="standardContextual"/>
             </w:rPr>
           </w:pPr>
-          <w:hyperlink w:anchor="_Toc133760844" w:history="1">
+          <w:hyperlink w:anchor="_Toc135143390" w:history="1">
             <w:r>
               <w:rPr>
                 <w:rStyle w:val="Hyperlink"/>
@@ -2473,7 +2503,7 @@
                 <w:noProof/>
                 <w:webHidden/>
               </w:rPr>
-              <w:instrText xml:space="preserve"> PAGEREF _Toc133760844 \h </w:instrText>
+              <w:instrText xml:space="preserve"> PAGEREF _Toc135143390 \h </w:instrText>
             </w:r>
             <w:r>
               <w:rPr>
@@ -2514,11 +2544,13 @@
               <w:rFonts w:asciiTheme="minorHAnsi" w:eastAsiaTheme="minorEastAsia" w:hAnsiTheme="minorHAnsi" w:cstheme="minorBidi"/>
               <w:noProof/>
               <w:spacing w:val="0"/>
+              <w:kern w:val="2"/>
               <w:sz w:val="22"/>
               <w:szCs w:val="22"/>
+              <w14:ligatures w14:val="standardContextual"/>
             </w:rPr>
           </w:pPr>
-          <w:hyperlink w:anchor="_Toc133760845" w:history="1">
+          <w:hyperlink w:anchor="_Toc135143391" w:history="1">
             <w:r>
               <w:rPr>
                 <w:rStyle w:val="Hyperlink"/>
@@ -2545,7 +2577,7 @@
                 <w:noProof/>
                 <w:webHidden/>
               </w:rPr>
-              <w:instrText xml:space="preserve"> PAGEREF _Toc133760845 \h </w:instrText>
+              <w:instrText xml:space="preserve"> PAGEREF _Toc135143391 \h </w:instrText>
             </w:r>
             <w:r>
               <w:rPr>
@@ -2582,9 +2614,11 @@
             <w:rPr>
               <w:rFonts w:cstheme="minorBidi"/>
               <w:noProof/>
+              <w:kern w:val="2"/>
+              <w14:ligatures w14:val="standardContextual"/>
             </w:rPr>
           </w:pPr>
-          <w:hyperlink w:anchor="_Toc133760846" w:history="1">
+          <w:hyperlink w:anchor="_Toc135143392" w:history="1">
             <w:r>
               <w:rPr>
                 <w:rStyle w:val="Hyperlink"/>
@@ -2611,7 +2645,7 @@
                 <w:noProof/>
                 <w:webHidden/>
               </w:rPr>
-              <w:instrText xml:space="preserve"> PAGEREF _Toc133760846 \h </w:instrText>
+              <w:instrText xml:space="preserve"> PAGEREF _Toc135143392 \h </w:instrText>
             </w:r>
             <w:r>
               <w:rPr>
@@ -2648,9 +2682,11 @@
             <w:rPr>
               <w:rFonts w:cstheme="minorBidi"/>
               <w:noProof/>
+              <w:kern w:val="2"/>
+              <w14:ligatures w14:val="standardContextual"/>
             </w:rPr>
           </w:pPr>
-          <w:hyperlink w:anchor="_Toc133760847" w:history="1">
+          <w:hyperlink w:anchor="_Toc135143393" w:history="1">
             <w:r>
               <w:rPr>
                 <w:rStyle w:val="Hyperlink"/>
@@ -2677,7 +2713,7 @@
                 <w:noProof/>
                 <w:webHidden/>
               </w:rPr>
-              <w:instrText xml:space="preserve"> PAGEREF _Toc133760847 \h </w:instrText>
+              <w:instrText xml:space="preserve"> PAGEREF _Toc135143393 \h </w:instrText>
             </w:r>
             <w:r>
               <w:rPr>
@@ -2718,11 +2754,13 @@
               <w:rFonts w:asciiTheme="minorHAnsi" w:eastAsiaTheme="minorEastAsia" w:hAnsiTheme="minorHAnsi" w:cstheme="minorBidi"/>
               <w:noProof/>
               <w:spacing w:val="0"/>
+              <w:kern w:val="2"/>
               <w:sz w:val="22"/>
               <w:szCs w:val="22"/>
+              <w14:ligatures w14:val="standardContextual"/>
             </w:rPr>
           </w:pPr>
-          <w:hyperlink w:anchor="_Toc133760848" w:history="1">
+          <w:hyperlink w:anchor="_Toc135143394" w:history="1">
             <w:r>
               <w:rPr>
                 <w:rStyle w:val="Hyperlink"/>
@@ -2749,7 +2787,7 @@
                 <w:noProof/>
                 <w:webHidden/>
               </w:rPr>
-              <w:instrText xml:space="preserve"> PAGEREF _Toc133760848 \h </w:instrText>
+              <w:instrText xml:space="preserve"> PAGEREF _Toc135143394 \h </w:instrText>
             </w:r>
             <w:r>
               <w:rPr>
@@ -2786,9 +2824,11 @@
             <w:rPr>
               <w:rFonts w:cstheme="minorBidi"/>
               <w:noProof/>
+              <w:kern w:val="2"/>
+              <w14:ligatures w14:val="standardContextual"/>
             </w:rPr>
           </w:pPr>
-          <w:hyperlink w:anchor="_Toc133760849" w:history="1">
+          <w:hyperlink w:anchor="_Toc135143395" w:history="1">
             <w:r>
               <w:rPr>
                 <w:rStyle w:val="Hyperlink"/>
@@ -2815,7 +2855,7 @@
                 <w:noProof/>
                 <w:webHidden/>
               </w:rPr>
-              <w:instrText xml:space="preserve"> PAGEREF _Toc133760849 \h </w:instrText>
+              <w:instrText xml:space="preserve"> PAGEREF _Toc135143395 \h </w:instrText>
             </w:r>
             <w:r>
               <w:rPr>
@@ -2835,7 +2875,7 @@
                 <w:noProof/>
                 <w:webHidden/>
               </w:rPr>
-              <w:t>28</w:t>
+              <w:t>29</w:t>
             </w:r>
             <w:r>
               <w:rPr>
@@ -2852,9 +2892,11 @@
             <w:rPr>
               <w:rFonts w:cstheme="minorBidi"/>
               <w:noProof/>
+              <w:kern w:val="2"/>
+              <w14:ligatures w14:val="standardContextual"/>
             </w:rPr>
           </w:pPr>
-          <w:hyperlink w:anchor="_Toc133760850" w:history="1">
+          <w:hyperlink w:anchor="_Toc135143396" w:history="1">
             <w:r>
               <w:rPr>
                 <w:rStyle w:val="Hyperlink"/>
@@ -2881,7 +2923,7 @@
                 <w:noProof/>
                 <w:webHidden/>
               </w:rPr>
-              <w:instrText xml:space="preserve"> PAGEREF _Toc133760850 \h </w:instrText>
+              <w:instrText xml:space="preserve"> PAGEREF _Toc135143396 \h </w:instrText>
             </w:r>
             <w:r>
               <w:rPr>
@@ -2918,9 +2960,11 @@
             <w:rPr>
               <w:rFonts w:cstheme="minorBidi"/>
               <w:noProof/>
+              <w:kern w:val="2"/>
+              <w14:ligatures w14:val="standardContextual"/>
             </w:rPr>
           </w:pPr>
-          <w:hyperlink w:anchor="_Toc133760851" w:history="1">
+          <w:hyperlink w:anchor="_Toc135143397" w:history="1">
             <w:r>
               <w:rPr>
                 <w:rStyle w:val="Hyperlink"/>
@@ -2947,7 +2991,7 @@
                 <w:noProof/>
                 <w:webHidden/>
               </w:rPr>
-              <w:instrText xml:space="preserve"> PAGEREF _Toc133760851 \h </w:instrText>
+              <w:instrText xml:space="preserve"> PAGEREF _Toc135143397 \h </w:instrText>
             </w:r>
             <w:r>
               <w:rPr>
@@ -2988,11 +3032,13 @@
               <w:rFonts w:asciiTheme="minorHAnsi" w:eastAsiaTheme="minorEastAsia" w:hAnsiTheme="minorHAnsi" w:cstheme="minorBidi"/>
               <w:noProof/>
               <w:spacing w:val="0"/>
+              <w:kern w:val="2"/>
               <w:sz w:val="22"/>
               <w:szCs w:val="22"/>
+              <w14:ligatures w14:val="standardContextual"/>
             </w:rPr>
           </w:pPr>
-          <w:hyperlink w:anchor="_Toc133760852" w:history="1">
+          <w:hyperlink w:anchor="_Toc135143398" w:history="1">
             <w:r>
               <w:rPr>
                 <w:rStyle w:val="Hyperlink"/>
@@ -3019,7 +3065,7 @@
                 <w:noProof/>
                 <w:webHidden/>
               </w:rPr>
-              <w:instrText xml:space="preserve"> PAGEREF _Toc133760852 \h </w:instrText>
+              <w:instrText xml:space="preserve"> PAGEREF _Toc135143398 \h </w:instrText>
             </w:r>
             <w:r>
               <w:rPr>
@@ -3056,9 +3102,11 @@
             <w:rPr>
               <w:rFonts w:cstheme="minorBidi"/>
               <w:noProof/>
+              <w:kern w:val="2"/>
+              <w14:ligatures w14:val="standardContextual"/>
             </w:rPr>
           </w:pPr>
-          <w:hyperlink w:anchor="_Toc133760853" w:history="1">
+          <w:hyperlink w:anchor="_Toc135143399" w:history="1">
             <w:r>
               <w:rPr>
                 <w:rStyle w:val="Hyperlink"/>
@@ -3085,7 +3133,7 @@
                 <w:noProof/>
                 <w:webHidden/>
               </w:rPr>
-              <w:instrText xml:space="preserve"> PAGEREF _Toc133760853 \h </w:instrText>
+              <w:instrText xml:space="preserve"> PAGEREF _Toc135143399 \h </w:instrText>
             </w:r>
             <w:r>
               <w:rPr>
@@ -3122,9 +3170,11 @@
             <w:rPr>
               <w:rFonts w:cstheme="minorBidi"/>
               <w:noProof/>
+              <w:kern w:val="2"/>
+              <w14:ligatures w14:val="standardContextual"/>
             </w:rPr>
           </w:pPr>
-          <w:hyperlink w:anchor="_Toc133760854" w:history="1">
+          <w:hyperlink w:anchor="_Toc135143400" w:history="1">
             <w:r>
               <w:rPr>
                 <w:rStyle w:val="Hyperlink"/>
@@ -3151,7 +3201,7 @@
                 <w:noProof/>
                 <w:webHidden/>
               </w:rPr>
-              <w:instrText xml:space="preserve"> PAGEREF _Toc133760854 \h </w:instrText>
+              <w:instrText xml:space="preserve"> PAGEREF _Toc135143400 \h </w:instrText>
             </w:r>
             <w:r>
               <w:rPr>
@@ -3192,11 +3242,13 @@
               <w:rFonts w:asciiTheme="minorHAnsi" w:eastAsiaTheme="minorEastAsia" w:hAnsiTheme="minorHAnsi" w:cstheme="minorBidi"/>
               <w:noProof/>
               <w:spacing w:val="0"/>
+              <w:kern w:val="2"/>
               <w:sz w:val="22"/>
               <w:szCs w:val="22"/>
+              <w14:ligatures w14:val="standardContextual"/>
             </w:rPr>
           </w:pPr>
-          <w:hyperlink w:anchor="_Toc133760855" w:history="1">
+          <w:hyperlink w:anchor="_Toc135143401" w:history="1">
             <w:r>
               <w:rPr>
                 <w:rStyle w:val="Hyperlink"/>
@@ -3223,7 +3275,7 @@
                 <w:noProof/>
                 <w:webHidden/>
               </w:rPr>
-              <w:instrText xml:space="preserve"> PAGEREF _Toc133760855 \h </w:instrText>
+              <w:instrText xml:space="preserve"> PAGEREF _Toc135143401 \h </w:instrText>
             </w:r>
             <w:r>
               <w:rPr>
@@ -3243,7 +3295,7 @@
                 <w:noProof/>
                 <w:webHidden/>
               </w:rPr>
-              <w:t>36</w:t>
+              <w:t>37</w:t>
             </w:r>
             <w:r>
               <w:rPr>
@@ -3260,9 +3312,11 @@
             <w:rPr>
               <w:rFonts w:cstheme="minorBidi"/>
               <w:noProof/>
+              <w:kern w:val="2"/>
+              <w14:ligatures w14:val="standardContextual"/>
             </w:rPr>
           </w:pPr>
-          <w:hyperlink w:anchor="_Toc133760856" w:history="1">
+          <w:hyperlink w:anchor="_Toc135143402" w:history="1">
             <w:r>
               <w:rPr>
                 <w:rStyle w:val="Hyperlink"/>
@@ -3289,7 +3343,7 @@
                 <w:noProof/>
                 <w:webHidden/>
               </w:rPr>
-              <w:instrText xml:space="preserve"> PAGEREF _Toc133760856 \h </w:instrText>
+              <w:instrText xml:space="preserve"> PAGEREF _Toc135143402 \h </w:instrText>
             </w:r>
             <w:r>
               <w:rPr>
@@ -3309,7 +3363,7 @@
                 <w:noProof/>
                 <w:webHidden/>
               </w:rPr>
-              <w:t>36</w:t>
+              <w:t>37</w:t>
             </w:r>
             <w:r>
               <w:rPr>
@@ -3330,11 +3384,13 @@
               <w:rFonts w:asciiTheme="minorHAnsi" w:eastAsiaTheme="minorEastAsia" w:hAnsiTheme="minorHAnsi" w:cstheme="minorBidi"/>
               <w:noProof/>
               <w:spacing w:val="0"/>
+              <w:kern w:val="2"/>
               <w:sz w:val="22"/>
               <w:szCs w:val="22"/>
+              <w14:ligatures w14:val="standardContextual"/>
             </w:rPr>
           </w:pPr>
-          <w:hyperlink w:anchor="_Toc133760857" w:history="1">
+          <w:hyperlink w:anchor="_Toc135143403" w:history="1">
             <w:r>
               <w:rPr>
                 <w:rStyle w:val="Hyperlink"/>
@@ -3361,7 +3417,7 @@
                 <w:noProof/>
                 <w:webHidden/>
               </w:rPr>
-              <w:instrText xml:space="preserve"> PAGEREF _Toc133760857 \h </w:instrText>
+              <w:instrText xml:space="preserve"> PAGEREF _Toc135143403 \h </w:instrText>
             </w:r>
             <w:r>
               <w:rPr>
@@ -3381,7 +3437,7 @@
                 <w:noProof/>
                 <w:webHidden/>
               </w:rPr>
-              <w:t>40</w:t>
+              <w:t>41</w:t>
             </w:r>
             <w:r>
               <w:rPr>
@@ -3402,11 +3458,13 @@
               <w:rFonts w:asciiTheme="minorHAnsi" w:eastAsiaTheme="minorEastAsia" w:hAnsiTheme="minorHAnsi" w:cstheme="minorBidi"/>
               <w:noProof/>
               <w:spacing w:val="0"/>
+              <w:kern w:val="2"/>
               <w:sz w:val="22"/>
               <w:szCs w:val="22"/>
+              <w14:ligatures w14:val="standardContextual"/>
             </w:rPr>
           </w:pPr>
-          <w:hyperlink w:anchor="_Toc133760858" w:history="1">
+          <w:hyperlink w:anchor="_Toc135143404" w:history="1">
             <w:r>
               <w:rPr>
                 <w:rStyle w:val="Hyperlink"/>
@@ -3433,7 +3491,7 @@
                 <w:noProof/>
                 <w:webHidden/>
               </w:rPr>
-              <w:instrText xml:space="preserve"> PAGEREF _Toc133760858 \h </w:instrText>
+              <w:instrText xml:space="preserve"> PAGEREF _Toc135143404 \h </w:instrText>
             </w:r>
             <w:r>
               <w:rPr>
@@ -3470,9 +3528,11 @@
             <w:rPr>
               <w:rFonts w:cstheme="minorBidi"/>
               <w:noProof/>
+              <w:kern w:val="2"/>
+              <w14:ligatures w14:val="standardContextual"/>
             </w:rPr>
           </w:pPr>
-          <w:hyperlink w:anchor="_Toc133760859" w:history="1">
+          <w:hyperlink w:anchor="_Toc135143405" w:history="1">
             <w:r>
               <w:rPr>
                 <w:rStyle w:val="Hyperlink"/>
@@ -3499,7 +3559,7 @@
                 <w:noProof/>
                 <w:webHidden/>
               </w:rPr>
-              <w:instrText xml:space="preserve"> PAGEREF _Toc133760859 \h </w:instrText>
+              <w:instrText xml:space="preserve"> PAGEREF _Toc135143405 \h </w:instrText>
             </w:r>
             <w:r>
               <w:rPr>
@@ -3536,9 +3596,11 @@
             <w:rPr>
               <w:rFonts w:cstheme="minorBidi"/>
               <w:noProof/>
+              <w:kern w:val="2"/>
+              <w14:ligatures w14:val="standardContextual"/>
             </w:rPr>
           </w:pPr>
-          <w:hyperlink w:anchor="_Toc133760860" w:history="1">
+          <w:hyperlink w:anchor="_Toc135143406" w:history="1">
             <w:r>
               <w:rPr>
                 <w:rStyle w:val="Hyperlink"/>
@@ -3565,7 +3627,7 @@
                 <w:noProof/>
                 <w:webHidden/>
               </w:rPr>
-              <w:instrText xml:space="preserve"> PAGEREF _Toc133760860 \h </w:instrText>
+              <w:instrText xml:space="preserve"> PAGEREF _Toc135143406 \h </w:instrText>
             </w:r>
             <w:r>
               <w:rPr>
@@ -3602,9 +3664,11 @@
             <w:rPr>
               <w:rFonts w:cstheme="minorBidi"/>
               <w:noProof/>
+              <w:kern w:val="2"/>
+              <w14:ligatures w14:val="standardContextual"/>
             </w:rPr>
           </w:pPr>
-          <w:hyperlink w:anchor="_Toc133760861" w:history="1">
+          <w:hyperlink w:anchor="_Toc135143407" w:history="1">
             <w:r>
               <w:rPr>
                 <w:rStyle w:val="Hyperlink"/>
@@ -3631,7 +3695,7 @@
                 <w:noProof/>
                 <w:webHidden/>
               </w:rPr>
-              <w:instrText xml:space="preserve"> PAGEREF _Toc133760861 \h </w:instrText>
+              <w:instrText xml:space="preserve"> PAGEREF _Toc135143407 \h </w:instrText>
             </w:r>
             <w:r>
               <w:rPr>
@@ -3668,9 +3732,11 @@
             <w:rPr>
               <w:rFonts w:cstheme="minorBidi"/>
               <w:noProof/>
+              <w:kern w:val="2"/>
+              <w14:ligatures w14:val="standardContextual"/>
             </w:rPr>
           </w:pPr>
-          <w:hyperlink w:anchor="_Toc133760862" w:history="1">
+          <w:hyperlink w:anchor="_Toc135143408" w:history="1">
             <w:r>
               <w:rPr>
                 <w:rStyle w:val="Hyperlink"/>
@@ -3697,7 +3763,7 @@
                 <w:noProof/>
                 <w:webHidden/>
               </w:rPr>
-              <w:instrText xml:space="preserve"> PAGEREF _Toc133760862 \h </w:instrText>
+              <w:instrText xml:space="preserve"> PAGEREF _Toc135143408 \h </w:instrText>
             </w:r>
             <w:r>
               <w:rPr>
@@ -3734,9 +3800,11 @@
             <w:rPr>
               <w:rFonts w:cstheme="minorBidi"/>
               <w:noProof/>
+              <w:kern w:val="2"/>
+              <w14:ligatures w14:val="standardContextual"/>
             </w:rPr>
           </w:pPr>
-          <w:hyperlink w:anchor="_Toc133760863" w:history="1">
+          <w:hyperlink w:anchor="_Toc135143409" w:history="1">
             <w:r>
               <w:rPr>
                 <w:rStyle w:val="Hyperlink"/>
@@ -3763,7 +3831,7 @@
                 <w:noProof/>
                 <w:webHidden/>
               </w:rPr>
-              <w:instrText xml:space="preserve"> PAGEREF _Toc133760863 \h </w:instrText>
+              <w:instrText xml:space="preserve"> PAGEREF _Toc135143409 \h </w:instrText>
             </w:r>
             <w:r>
               <w:rPr>
@@ -3800,9 +3868,11 @@
             <w:rPr>
               <w:rFonts w:cstheme="minorBidi"/>
               <w:noProof/>
+              <w:kern w:val="2"/>
+              <w14:ligatures w14:val="standardContextual"/>
             </w:rPr>
           </w:pPr>
-          <w:hyperlink w:anchor="_Toc133760864" w:history="1">
+          <w:hyperlink w:anchor="_Toc135143410" w:history="1">
             <w:r>
               <w:rPr>
                 <w:rStyle w:val="Hyperlink"/>
@@ -3829,7 +3899,7 @@
                 <w:noProof/>
                 <w:webHidden/>
               </w:rPr>
-              <w:instrText xml:space="preserve"> PAGEREF _Toc133760864 \h </w:instrText>
+              <w:instrText xml:space="preserve"> PAGEREF _Toc135143410 \h </w:instrText>
             </w:r>
             <w:r>
               <w:rPr>
@@ -3866,9 +3936,11 @@
             <w:rPr>
               <w:rFonts w:cstheme="minorBidi"/>
               <w:noProof/>
+              <w:kern w:val="2"/>
+              <w14:ligatures w14:val="standardContextual"/>
             </w:rPr>
           </w:pPr>
-          <w:hyperlink w:anchor="_Toc133760865" w:history="1">
+          <w:hyperlink w:anchor="_Toc135143411" w:history="1">
             <w:r>
               <w:rPr>
                 <w:rStyle w:val="Hyperlink"/>
@@ -3895,7 +3967,7 @@
                 <w:noProof/>
                 <w:webHidden/>
               </w:rPr>
-              <w:instrText xml:space="preserve"> PAGEREF _Toc133760865 \h </w:instrText>
+              <w:instrText xml:space="preserve"> PAGEREF _Toc135143411 \h </w:instrText>
             </w:r>
             <w:r>
               <w:rPr>
@@ -3932,9 +4004,11 @@
             <w:rPr>
               <w:rFonts w:cstheme="minorBidi"/>
               <w:noProof/>
+              <w:kern w:val="2"/>
+              <w14:ligatures w14:val="standardContextual"/>
             </w:rPr>
           </w:pPr>
-          <w:hyperlink w:anchor="_Toc133760866" w:history="1">
+          <w:hyperlink w:anchor="_Toc135143412" w:history="1">
             <w:r>
               <w:rPr>
                 <w:rStyle w:val="Hyperlink"/>
@@ -3961,7 +4035,7 @@
                 <w:noProof/>
                 <w:webHidden/>
               </w:rPr>
-              <w:instrText xml:space="preserve"> PAGEREF _Toc133760866 \h </w:instrText>
+              <w:instrText xml:space="preserve"> PAGEREF _Toc135143412 \h </w:instrText>
             </w:r>
             <w:r>
               <w:rPr>
@@ -3998,9 +4072,11 @@
             <w:rPr>
               <w:rFonts w:cstheme="minorBidi"/>
               <w:noProof/>
+              <w:kern w:val="2"/>
+              <w14:ligatures w14:val="standardContextual"/>
             </w:rPr>
           </w:pPr>
-          <w:hyperlink w:anchor="_Toc133760867" w:history="1">
+          <w:hyperlink w:anchor="_Toc135143413" w:history="1">
             <w:r>
               <w:rPr>
                 <w:rStyle w:val="Hyperlink"/>
@@ -4027,7 +4103,7 @@
                 <w:noProof/>
                 <w:webHidden/>
               </w:rPr>
-              <w:instrText xml:space="preserve"> PAGEREF _Toc133760867 \h </w:instrText>
+              <w:instrText xml:space="preserve"> PAGEREF _Toc135143413 \h </w:instrText>
             </w:r>
             <w:r>
               <w:rPr>
@@ -4064,9 +4140,11 @@
             <w:rPr>
               <w:rFonts w:cstheme="minorBidi"/>
               <w:noProof/>
+              <w:kern w:val="2"/>
+              <w14:ligatures w14:val="standardContextual"/>
             </w:rPr>
           </w:pPr>
-          <w:hyperlink w:anchor="_Toc133760868" w:history="1">
+          <w:hyperlink w:anchor="_Toc135143414" w:history="1">
             <w:r>
               <w:rPr>
                 <w:rStyle w:val="Hyperlink"/>
@@ -4093,7 +4171,7 @@
                 <w:noProof/>
                 <w:webHidden/>
               </w:rPr>
-              <w:instrText xml:space="preserve"> PAGEREF _Toc133760868 \h </w:instrText>
+              <w:instrText xml:space="preserve"> PAGEREF _Toc135143414 \h </w:instrText>
             </w:r>
             <w:r>
               <w:rPr>
@@ -4130,9 +4208,11 @@
             <w:rPr>
               <w:rFonts w:cstheme="minorBidi"/>
               <w:noProof/>
+              <w:kern w:val="2"/>
+              <w14:ligatures w14:val="standardContextual"/>
             </w:rPr>
           </w:pPr>
-          <w:hyperlink w:anchor="_Toc133760869" w:history="1">
+          <w:hyperlink w:anchor="_Toc135143415" w:history="1">
             <w:r>
               <w:rPr>
                 <w:rStyle w:val="Hyperlink"/>
@@ -4159,7 +4239,7 @@
                 <w:noProof/>
                 <w:webHidden/>
               </w:rPr>
-              <w:instrText xml:space="preserve"> PAGEREF _Toc133760869 \h </w:instrText>
+              <w:instrText xml:space="preserve"> PAGEREF _Toc135143415 \h </w:instrText>
             </w:r>
             <w:r>
               <w:rPr>
@@ -4196,9 +4276,11 @@
             <w:rPr>
               <w:rFonts w:cstheme="minorBidi"/>
               <w:noProof/>
+              <w:kern w:val="2"/>
+              <w14:ligatures w14:val="standardContextual"/>
             </w:rPr>
           </w:pPr>
-          <w:hyperlink w:anchor="_Toc133760870" w:history="1">
+          <w:hyperlink w:anchor="_Toc135143416" w:history="1">
             <w:r>
               <w:rPr>
                 <w:rStyle w:val="Hyperlink"/>
@@ -4225,7 +4307,7 @@
                 <w:noProof/>
                 <w:webHidden/>
               </w:rPr>
-              <w:instrText xml:space="preserve"> PAGEREF _Toc133760870 \h </w:instrText>
+              <w:instrText xml:space="preserve"> PAGEREF _Toc135143416 \h </w:instrText>
             </w:r>
             <w:r>
               <w:rPr>
@@ -4266,11 +4348,13 @@
               <w:rFonts w:asciiTheme="minorHAnsi" w:eastAsiaTheme="minorEastAsia" w:hAnsiTheme="minorHAnsi" w:cstheme="minorBidi"/>
               <w:noProof/>
               <w:spacing w:val="0"/>
+              <w:kern w:val="2"/>
               <w:sz w:val="22"/>
               <w:szCs w:val="22"/>
+              <w14:ligatures w14:val="standardContextual"/>
             </w:rPr>
           </w:pPr>
-          <w:hyperlink w:anchor="_Toc133760871" w:history="1">
+          <w:hyperlink w:anchor="_Toc135143417" w:history="1">
             <w:r>
               <w:rPr>
                 <w:rStyle w:val="Hyperlink"/>
@@ -4297,7 +4381,7 @@
                 <w:noProof/>
                 <w:webHidden/>
               </w:rPr>
-              <w:instrText xml:space="preserve"> PAGEREF _Toc133760871 \h </w:instrText>
+              <w:instrText xml:space="preserve"> PAGEREF _Toc135143417 \h </w:instrText>
             </w:r>
             <w:r>
               <w:rPr>
@@ -4334,9 +4418,11 @@
             <w:rPr>
               <w:rFonts w:cstheme="minorBidi"/>
               <w:noProof/>
+              <w:kern w:val="2"/>
+              <w14:ligatures w14:val="standardContextual"/>
             </w:rPr>
           </w:pPr>
-          <w:hyperlink w:anchor="_Toc133760872" w:history="1">
+          <w:hyperlink w:anchor="_Toc135143418" w:history="1">
             <w:r>
               <w:rPr>
                 <w:rStyle w:val="Hyperlink"/>
@@ -4363,7 +4449,7 @@
                 <w:noProof/>
                 <w:webHidden/>
               </w:rPr>
-              <w:instrText xml:space="preserve"> PAGEREF _Toc133760872 \h </w:instrText>
+              <w:instrText xml:space="preserve"> PAGEREF _Toc135143418 \h </w:instrText>
             </w:r>
             <w:r>
               <w:rPr>
@@ -4400,9 +4486,11 @@
             <w:rPr>
               <w:rFonts w:cstheme="minorBidi"/>
               <w:noProof/>
+              <w:kern w:val="2"/>
+              <w14:ligatures w14:val="standardContextual"/>
             </w:rPr>
           </w:pPr>
-          <w:hyperlink w:anchor="_Toc133760873" w:history="1">
+          <w:hyperlink w:anchor="_Toc135143419" w:history="1">
             <w:r>
               <w:rPr>
                 <w:rStyle w:val="Hyperlink"/>
@@ -4429,7 +4517,7 @@
                 <w:noProof/>
                 <w:webHidden/>
               </w:rPr>
-              <w:instrText xml:space="preserve"> PAGEREF _Toc133760873 \h </w:instrText>
+              <w:instrText xml:space="preserve"> PAGEREF _Toc135143419 \h </w:instrText>
             </w:r>
             <w:r>
               <w:rPr>
@@ -4466,9 +4554,11 @@
             <w:rPr>
               <w:rFonts w:cstheme="minorBidi"/>
               <w:noProof/>
+              <w:kern w:val="2"/>
+              <w14:ligatures w14:val="standardContextual"/>
             </w:rPr>
           </w:pPr>
-          <w:hyperlink w:anchor="_Toc133760874" w:history="1">
+          <w:hyperlink w:anchor="_Toc135143420" w:history="1">
             <w:r>
               <w:rPr>
                 <w:rStyle w:val="Hyperlink"/>
@@ -4495,7 +4585,7 @@
                 <w:noProof/>
                 <w:webHidden/>
               </w:rPr>
-              <w:instrText xml:space="preserve"> PAGEREF _Toc133760874 \h </w:instrText>
+              <w:instrText xml:space="preserve"> PAGEREF _Toc135143420 \h </w:instrText>
             </w:r>
             <w:r>
               <w:rPr>
@@ -4532,9 +4622,11 @@
             <w:rPr>
               <w:rFonts w:cstheme="minorBidi"/>
               <w:noProof/>
+              <w:kern w:val="2"/>
+              <w14:ligatures w14:val="standardContextual"/>
             </w:rPr>
           </w:pPr>
-          <w:hyperlink w:anchor="_Toc133760875" w:history="1">
+          <w:hyperlink w:anchor="_Toc135143421" w:history="1">
             <w:r>
               <w:rPr>
                 <w:rStyle w:val="Hyperlink"/>
@@ -4561,7 +4653,7 @@
                 <w:noProof/>
                 <w:webHidden/>
               </w:rPr>
-              <w:instrText xml:space="preserve"> PAGEREF _Toc133760875 \h </w:instrText>
+              <w:instrText xml:space="preserve"> PAGEREF _Toc135143421 \h </w:instrText>
             </w:r>
             <w:r>
               <w:rPr>
@@ -4598,9 +4690,11 @@
             <w:rPr>
               <w:rFonts w:cstheme="minorBidi"/>
               <w:noProof/>
+              <w:kern w:val="2"/>
+              <w14:ligatures w14:val="standardContextual"/>
             </w:rPr>
           </w:pPr>
-          <w:hyperlink w:anchor="_Toc133760876" w:history="1">
+          <w:hyperlink w:anchor="_Toc135143422" w:history="1">
             <w:r>
               <w:rPr>
                 <w:rStyle w:val="Hyperlink"/>
@@ -4627,7 +4721,7 @@
                 <w:noProof/>
                 <w:webHidden/>
               </w:rPr>
-              <w:instrText xml:space="preserve"> PAGEREF _Toc133760876 \h </w:instrText>
+              <w:instrText xml:space="preserve"> PAGEREF _Toc135143422 \h </w:instrText>
             </w:r>
             <w:r>
               <w:rPr>
@@ -4664,9 +4758,11 @@
             <w:rPr>
               <w:rFonts w:cstheme="minorBidi"/>
               <w:noProof/>
+              <w:kern w:val="2"/>
+              <w14:ligatures w14:val="standardContextual"/>
             </w:rPr>
           </w:pPr>
-          <w:hyperlink w:anchor="_Toc133760877" w:history="1">
+          <w:hyperlink w:anchor="_Toc135143423" w:history="1">
             <w:r>
               <w:rPr>
                 <w:rStyle w:val="Hyperlink"/>
@@ -4693,7 +4789,7 @@
                 <w:noProof/>
                 <w:webHidden/>
               </w:rPr>
-              <w:instrText xml:space="preserve"> PAGEREF _Toc133760877 \h </w:instrText>
+              <w:instrText xml:space="preserve"> PAGEREF _Toc135143423 \h </w:instrText>
             </w:r>
             <w:r>
               <w:rPr>
@@ -4749,7 +4845,7 @@
         <w:pStyle w:val="Heading1"/>
         <w:ind w:left="0"/>
       </w:pPr>
-      <w:bookmarkStart w:id="0" w:name="_Toc133760830"/>
+      <w:bookmarkStart w:id="0" w:name="_Toc135143376"/>
       <w:r>
         <w:t>List of Figures</w:t>
       </w:r>
@@ -4928,7 +5024,7 @@
         <w:pStyle w:val="Heading1"/>
         <w:ind w:left="0"/>
       </w:pPr>
-      <w:bookmarkStart w:id="1" w:name="_Toc133760831"/>
+      <w:bookmarkStart w:id="1" w:name="_Toc135143377"/>
       <w:r>
         <w:lastRenderedPageBreak/>
         <w:t>List of Appendix</w:t>
@@ -6936,7 +7032,7 @@
       </w:pPr>
       <w:bookmarkStart w:id="2" w:name="_Toc127905994"/>
       <w:bookmarkStart w:id="3" w:name="_Toc127906022"/>
-      <w:bookmarkStart w:id="4" w:name="_Toc133760832"/>
+      <w:bookmarkStart w:id="4" w:name="_Toc135143378"/>
       <w:r>
         <w:lastRenderedPageBreak/>
         <w:t>Abstract</w:t>
@@ -7071,14 +7167,35 @@
         <w:t xml:space="preserve"> </w:t>
       </w:r>
       <w:r>
-        <w:t>Girl, Women, Education, Afghanistan, Ban, School, University, Taliban</w:t>
+        <w:t>Women</w:t>
+      </w:r>
+      <w:r>
+        <w:t>,</w:t>
+      </w:r>
+      <w:r>
+        <w:t xml:space="preserve"> Girl, </w:t>
+      </w:r>
+      <w:r>
+        <w:t xml:space="preserve">Education, </w:t>
+      </w:r>
+      <w:r>
+        <w:t>University</w:t>
+      </w:r>
+      <w:r>
+        <w:t xml:space="preserve">, </w:t>
+      </w:r>
+      <w:r>
+        <w:t>S</w:t>
+      </w:r>
+      <w:r>
+        <w:t xml:space="preserve">chool, </w:t>
       </w:r>
     </w:p>
     <w:p>
       <w:pPr>
         <w:pStyle w:val="Heading1"/>
       </w:pPr>
-      <w:bookmarkStart w:id="5" w:name="_Toc133760833"/>
+      <w:bookmarkStart w:id="5" w:name="_Toc135143379"/>
       <w:r>
         <w:lastRenderedPageBreak/>
         <w:t>CHAPTER I:  INTRODUCTION</w:t>
@@ -7091,7 +7208,7 @@
       </w:pPr>
       <w:bookmarkStart w:id="6" w:name="_Toc127905995"/>
       <w:bookmarkStart w:id="7" w:name="_Toc127906023"/>
-      <w:bookmarkStart w:id="8" w:name="_Toc133760834"/>
+      <w:bookmarkStart w:id="8" w:name="_Toc135143380"/>
       <w:r>
         <w:t>Introduction</w:t>
       </w:r>
@@ -7901,7 +8018,7 @@
       </w:pPr>
       <w:bookmarkStart w:id="9" w:name="_Toc127905996"/>
       <w:bookmarkStart w:id="10" w:name="_Toc127906024"/>
-      <w:bookmarkStart w:id="11" w:name="_Toc133760835"/>
+      <w:bookmarkStart w:id="11" w:name="_Toc135143381"/>
       <w:r>
         <w:t>Research Problem</w:t>
       </w:r>
@@ -8022,7 +8139,7 @@
       </w:pPr>
       <w:bookmarkStart w:id="12" w:name="_Toc127905997"/>
       <w:bookmarkStart w:id="13" w:name="_Toc127906025"/>
-      <w:bookmarkStart w:id="14" w:name="_Toc133760836"/>
+      <w:bookmarkStart w:id="14" w:name="_Toc135143382"/>
       <w:r>
         <w:t>Research Question</w:t>
       </w:r>
@@ -8122,7 +8239,7 @@
       <w:pPr>
         <w:pStyle w:val="Heading1"/>
       </w:pPr>
-      <w:bookmarkStart w:id="15" w:name="_Toc133760837"/>
+      <w:bookmarkStart w:id="15" w:name="_Toc135143383"/>
       <w:r>
         <w:t>Research Objective</w:t>
       </w:r>
@@ -8134,46 +8251,104 @@
         <w:jc w:val="both"/>
       </w:pPr>
       <w:r>
-        <w:t>Researchers and experts have been focused on women</w:t>
-      </w:r>
-      <w:r>
-        <w:t>’</w:t>
-      </w:r>
-      <w:r>
-        <w:t>s subjects regarding education equality, politics and other issues that distinguish women from men</w:t>
-      </w:r>
-      <w:r>
-        <w:t xml:space="preserve"> or make men superior</w:t>
-      </w:r>
-      <w:r>
-        <w:t>. In contrast,</w:t>
-      </w:r>
-      <w:r>
-        <w:t xml:space="preserve"> women are inferior</w:t>
-      </w:r>
-      <w:r>
-        <w:t>, and women</w:t>
-      </w:r>
-      <w:r>
-        <w:t>’</w:t>
-      </w:r>
-      <w:r>
-        <w:t>s issues have dramatically increased in recent years.</w:t>
-      </w:r>
-      <w:r>
-        <w:t xml:space="preserve"> When it comes to education, Afghan women suppressed and confronted numerous challenges, particularly during the Taliban. </w:t>
-      </w:r>
-      <w:r>
-        <w:t>Despite so many attempts by other countries</w:t>
-      </w:r>
-      <w:r>
-        <w:t>, the Afghan government,</w:t>
-      </w:r>
-      <w:r>
-        <w:t xml:space="preserve"> and local authorities, all failed</w:t>
-      </w:r>
-      <w:r>
-        <w:t>.</w:t>
+        <w:t>In recent years, scholars have paid attention to issues that affect women, including access to education, equality, participation in politics, and other aspects of life that women usually face with difficulties.</w:t>
+      </w:r>
+      <w:r>
+        <w:t xml:space="preserve"> There are </w:t>
+      </w:r>
+      <w:r>
+        <w:t>number of</w:t>
+      </w:r>
+      <w:r>
+        <w:t xml:space="preserve"> reason</w:t>
+      </w:r>
+      <w:r>
+        <w:t>s</w:t>
+      </w:r>
+      <w:r>
+        <w:t xml:space="preserve"> behind unequa</w:t>
+      </w:r>
+      <w:r>
+        <w:t>l</w:t>
+      </w:r>
+      <w:r>
+        <w:t xml:space="preserve"> education, one of the reason</w:t>
+      </w:r>
+      <w:r>
+        <w:t>s</w:t>
+      </w:r>
+      <w:r>
+        <w:t xml:space="preserve"> that most of the </w:t>
+      </w:r>
+      <w:proofErr w:type="gramStart"/>
+      <w:r>
+        <w:t>scholars</w:t>
+      </w:r>
+      <w:proofErr w:type="gramEnd"/>
+      <w:r>
+        <w:t xml:space="preserve"> quotes</w:t>
+      </w:r>
+      <w:r>
+        <w:t xml:space="preserve">, </w:t>
+      </w:r>
+      <w:r>
+        <w:t>“</w:t>
+      </w:r>
+      <w:r>
+        <w:t>h</w:t>
+      </w:r>
+      <w:r>
+        <w:t>igher education research has traditionally been framed within a masculine paradigm, often with man participants</w:t>
+      </w:r>
+      <w:sdt>
+        <w:sdtPr>
+          <w:id w:val="-517072602"/>
+          <w:citation/>
+        </w:sdtPr>
+        <w:sdtContent>
+          <w:r>
+            <w:fldChar w:fldCharType="begin"/>
+          </w:r>
+          <w:r>
+            <w:instrText xml:space="preserve">CITATION Lau20 \p 515 \l 1033 </w:instrText>
+          </w:r>
+          <w:r>
+            <w:fldChar w:fldCharType="separate"/>
+          </w:r>
+          <w:r>
+            <w:rPr>
+              <w:noProof/>
+            </w:rPr>
+            <w:t xml:space="preserve"> (Parson, 2020, p. 515)</w:t>
+          </w:r>
+          <w:r>
+            <w:fldChar w:fldCharType="end"/>
+          </w:r>
+        </w:sdtContent>
+      </w:sdt>
+      <w:r>
+        <w:t>”</w:t>
+      </w:r>
+      <w:r>
+        <w:t>, other th</w:t>
+      </w:r>
+      <w:r>
+        <w:t>a</w:t>
+      </w:r>
+      <w:r>
+        <w:t>n masculine, conflict affects women’s education, especially countries like Afghanistan, which has experience</w:t>
+      </w:r>
+      <w:r>
+        <w:t>d</w:t>
+      </w:r>
+      <w:r>
+        <w:t xml:space="preserve"> civil and international </w:t>
+      </w:r>
+      <w:r>
+        <w:t>wars</w:t>
+      </w:r>
+      <w:r>
+        <w:t xml:space="preserve"> for decades.</w:t>
       </w:r>
     </w:p>
     <w:p>
@@ -8182,86 +8357,87 @@
         <w:jc w:val="both"/>
       </w:pPr>
       <w:r>
-        <w:t>This study examines the effect of gender on perceptions of Afghan women</w:t>
-      </w:r>
-      <w:r>
-        <w:t>’</w:t>
-      </w:r>
-      <w:r>
-        <w:t>s education access.</w:t>
+        <w:t>This study aims to explore how gender shapes people’s perceptions o</w:t>
+      </w:r>
+      <w:r>
+        <w:t>f</w:t>
+      </w:r>
+      <w:r>
+        <w:t xml:space="preserve"> women access to education. The researcher dive</w:t>
+      </w:r>
+      <w:r>
+        <w:t>s</w:t>
+      </w:r>
+      <w:r>
+        <w:t xml:space="preserve"> into the </w:t>
+      </w:r>
+      <w:r>
+        <w:t xml:space="preserve">perceptions </w:t>
+      </w:r>
+      <w:r>
+        <w:t>and personal experiences of individual Afghan people. Paying attention</w:t>
+      </w:r>
+      <w:r>
+        <w:t xml:space="preserve"> to</w:t>
+      </w:r>
+      <w:r>
+        <w:t xml:space="preserve"> how gender shapes their vision or ideas and </w:t>
+      </w:r>
+      <w:r>
+        <w:t xml:space="preserve">influences </w:t>
+      </w:r>
+      <w:r>
+        <w:t xml:space="preserve">their views on women </w:t>
+      </w:r>
+      <w:r>
+        <w:lastRenderedPageBreak/>
+        <w:t xml:space="preserve">access to educational </w:t>
+      </w:r>
+      <w:r>
+        <w:t>opportunities</w:t>
+      </w:r>
+      <w:r>
+        <w:t>.</w:t>
       </w:r>
       <w:r>
         <w:t xml:space="preserve"> </w:t>
       </w:r>
       <w:r>
-        <w:t>The</w:t>
-      </w:r>
-      <w:r>
-        <w:t xml:space="preserve"> </w:t>
-      </w:r>
-      <w:r>
-        <w:t>study</w:t>
-      </w:r>
-      <w:r>
-        <w:t xml:space="preserve"> </w:t>
-      </w:r>
-      <w:r>
-        <w:t xml:space="preserve">will examine the views and experiences of Afghans, with particular attention to the role of gender in shaping their </w:t>
-      </w:r>
-      <w:r>
-        <w:t>opinion</w:t>
+        <w:t xml:space="preserve">The study focuses on recognizing various facts that </w:t>
+      </w:r>
+      <w:r>
+        <w:t xml:space="preserve">contributing </w:t>
+      </w:r>
+      <w:r>
+        <w:t xml:space="preserve">to attitudes toward women’s education in Afghanistan, considering culture, </w:t>
+      </w:r>
+      <w:proofErr w:type="spellStart"/>
+      <w:r>
+        <w:t>ecnomic</w:t>
+      </w:r>
+      <w:proofErr w:type="spellEnd"/>
+      <w:r>
+        <w:t>, conflict, social aspects. The researcher believe</w:t>
       </w:r>
       <w:r>
         <w:t>s</w:t>
       </w:r>
       <w:r>
-        <w:t xml:space="preserve"> </w:t>
-      </w:r>
-      <w:r>
-        <w:t xml:space="preserve">and </w:t>
-      </w:r>
-      <w:r>
-        <w:t>how gender influences people</w:t>
-      </w:r>
-      <w:r>
-        <w:t>’</w:t>
-      </w:r>
-      <w:r>
-        <w:t>s perceptions of women</w:t>
-      </w:r>
-      <w:r>
-        <w:t>’</w:t>
-      </w:r>
-      <w:r>
-        <w:t xml:space="preserve">s education access. The </w:t>
-      </w:r>
-      <w:r>
-        <w:t>study</w:t>
-      </w:r>
-      <w:r>
-        <w:t xml:space="preserve"> focuses on the factors that affect </w:t>
-      </w:r>
-      <w:r>
-        <w:lastRenderedPageBreak/>
-        <w:t>attitudes to</w:t>
-      </w:r>
-      <w:r>
-        <w:t>ward</w:t>
-      </w:r>
-      <w:r>
-        <w:t xml:space="preserve"> women</w:t>
-      </w:r>
-      <w:r>
-        <w:t>’</w:t>
-      </w:r>
-      <w:r>
-        <w:t xml:space="preserve">s education in Afghanistan. These factors include cultural, economic, and social </w:t>
-      </w:r>
-      <w:r>
-        <w:t>aspect</w:t>
-      </w:r>
-      <w:r>
-        <w:t>s.</w:t>
+        <w:t>, by examining these facto</w:t>
+      </w:r>
+      <w:r>
+        <w:t>r</w:t>
+      </w:r>
+      <w:r>
+        <w:t xml:space="preserve">s reader can gain a deeper understanding </w:t>
+      </w:r>
+      <w:proofErr w:type="gramStart"/>
+      <w:r>
+        <w:t>of  complexity</w:t>
+      </w:r>
+      <w:proofErr w:type="gramEnd"/>
+      <w:r>
+        <w:t xml:space="preserve"> that prevent women from education in the country. </w:t>
       </w:r>
     </w:p>
     <w:p>
@@ -8345,7 +8521,7 @@
       </w:pPr>
       <w:bookmarkStart w:id="16" w:name="_Toc127905998"/>
       <w:bookmarkStart w:id="17" w:name="_Toc127906026"/>
-      <w:bookmarkStart w:id="18" w:name="_Toc133760838"/>
+      <w:bookmarkStart w:id="18" w:name="_Toc135143384"/>
       <w:r>
         <w:t>Significant of study</w:t>
       </w:r>
@@ -8359,7 +8535,22 @@
         <w:jc w:val="both"/>
       </w:pPr>
       <w:r>
-        <w:t>The study’s focus on gender as a factor in how people see women's educational opportunities in Afghanistan is an important one. Understanding the cultural and societal elements that lead to gender imbalance in schooling may be gained through analyzing tweets from Afghan people, and this study aims to do just that. Twitter was used to collect data very few researchers have utilized social media to investigate gender disparity in education in Afghanistan. As a result, the study will benefit the academic community by adding new insight into a pressing topic and showcasing social media as a resource for scholars in Afghanistan and beyond.</w:t>
+        <w:t>The significan</w:t>
+      </w:r>
+      <w:r>
+        <w:t>ce</w:t>
+      </w:r>
+      <w:r>
+        <w:t xml:space="preserve"> of this study is in its</w:t>
+      </w:r>
+      <w:r>
+        <w:t xml:space="preserve"> focus on gender as a factor in how people see women's educational opportunities in Afghanistan. </w:t>
+      </w:r>
+      <w:r>
+        <w:t xml:space="preserve"> </w:t>
+      </w:r>
+      <w:r>
+        <w:t>Understanding the cultural and societal elements that lead to gender imbalance in schooling may be gained through analyzing tweets from Afghan people, and this study aims to do just that. As a result, the study will benefit the academic community by adding new insight into a pressing topic and showcasing social media as a resource for scholars in Afghanistan and beyond.</w:t>
       </w:r>
     </w:p>
     <w:p>
@@ -8368,23 +8559,32 @@
         <w:jc w:val="both"/>
       </w:pPr>
       <w:r>
-        <w:t xml:space="preserve">Further, the study will be among the first to extensively investigate the perspectives of Afghan </w:t>
+        <w:lastRenderedPageBreak/>
+        <w:t xml:space="preserve">Further, the study will be among </w:t>
+      </w:r>
+      <w:r>
+        <w:t xml:space="preserve">one of </w:t>
+      </w:r>
+      <w:r>
+        <w:t xml:space="preserve">the first to extensively investigate the perspectives of Afghan </w:t>
       </w:r>
       <w:r>
         <w:t>people regarding women’s access to</w:t>
       </w:r>
       <w:r>
-        <w:t xml:space="preserve"> education. This </w:t>
+        <w:t xml:space="preserve"> education</w:t>
+      </w:r>
+      <w:r>
+        <w:t xml:space="preserve"> through social media</w:t>
+      </w:r>
+      <w:r>
+        <w:t xml:space="preserve">. This </w:t>
       </w:r>
       <w:r>
         <w:t>study</w:t>
       </w:r>
       <w:r>
-        <w:t xml:space="preserve"> will help to improve conditions for female students in </w:t>
-      </w:r>
-      <w:r>
-        <w:lastRenderedPageBreak/>
-        <w:t>Afghanistan by giving them a stronger voice through social media. In doing so, the study will shed light on the achievements and challenges faced by Afghan women and encourage subsequent generations of girls and women to pursue education and careers.</w:t>
+        <w:t xml:space="preserve"> will help to improve conditions for female students in Afghanistan by giving them a stronger voice through social media. In doing so, the study will shed light on the achievements and challenges faced by Afghan women and encourage subsequent generations of girls and women to pursue education and careers.</w:t>
       </w:r>
     </w:p>
     <w:p>
@@ -8393,7 +8593,19 @@
         <w:jc w:val="both"/>
       </w:pPr>
       <w:r>
-        <w:t>This study will provide insight into how social media may be utilized to promote gender equality and amplify the voices of marginalized groups by analyzing tweets from Afghan people. In Afghanistan and beyond, this can help provide the groundwork for a more equitable and democratic society. Therefore, the study will inform policies and interventions to promote gender equality in education and beyond by shedding light on the unique challenges faced by Afghan women in gaining access to it.</w:t>
+        <w:t>This study will provide insight into how social media may be utilized to promote gender equality and amplify the voices of marginalized groups by analyzing tweets from Afghan people</w:t>
+      </w:r>
+      <w:r>
+        <w:t>,</w:t>
+      </w:r>
+      <w:r>
+        <w:t xml:space="preserve"> </w:t>
+      </w:r>
+      <w:r>
+        <w:t>i</w:t>
+      </w:r>
+      <w:r>
+        <w:t>n Afghanistan and beyond, this can help provide the groundwork for a more equitable and democratic society. Therefore, the study will inform policies and interventions to promote gender equality in education and beyond by shedding light on the unique challenges faced by Afghan women in gaining access to it.</w:t>
       </w:r>
     </w:p>
     <w:p>
@@ -8405,14 +8617,20 @@
         <w:t xml:space="preserve">Overall, the study is important because it shed lights on problem in Afghanistan regarding women’s education, and how the public opinion is about to exclude female from pursuing education. </w:t>
       </w:r>
       <w:r>
-        <w:t>The study's use of Twitter to collect data will contribute to the expanding corpus of writing on the issue of gender imbalance in education. These results should encourage more studies into the intersection between gender and social media in Afghanistan and abroad.</w:t>
+        <w:t>The study use</w:t>
+      </w:r>
+      <w:r>
+        <w:t>s</w:t>
+      </w:r>
+      <w:r>
+        <w:t xml:space="preserve"> Twitter to collect data will contribute to the expanding corpus of writing on the issue of gender imbalance in education. These results should encourage more studies into the intersection between gender and social media in Afghanistan and abroad.</w:t>
       </w:r>
     </w:p>
     <w:p>
       <w:pPr>
         <w:pStyle w:val="Heading1"/>
       </w:pPr>
-      <w:bookmarkStart w:id="19" w:name="_Toc133760839"/>
+      <w:bookmarkStart w:id="19" w:name="_Toc135143385"/>
       <w:r>
         <w:lastRenderedPageBreak/>
         <w:t>CHAPTER II: THEORETICAL FOUNDATION</w:t>
@@ -8423,11 +8641,321 @@
       <w:pPr>
         <w:pStyle w:val="Heading2"/>
       </w:pPr>
-      <w:bookmarkStart w:id="20" w:name="_Toc133760840"/>
+      <w:bookmarkStart w:id="20" w:name="_Toc135143386"/>
       <w:r>
         <w:t>Literature Review</w:t>
       </w:r>
       <w:bookmarkEnd w:id="20"/>
+    </w:p>
+    <w:p>
+      <w:pPr>
+        <w:ind w:left="1417" w:firstLine="720"/>
+        <w:jc w:val="both"/>
+      </w:pPr>
+      <w:r>
+        <w:t xml:space="preserve">Inequalities in education and training are only one area where gender plays a role. Two-thirds of the world's adult illiterate population is female </w:t>
+      </w:r>
+      <w:r>
+        <w:t xml:space="preserve">see </w:t>
+      </w:r>
+      <w:sdt>
+        <w:sdtPr>
+          <w:id w:val="1923758482"/>
+          <w:citation/>
+        </w:sdtPr>
+        <w:sdtContent>
+          <w:r>
+            <w:fldChar w:fldCharType="begin"/>
+          </w:r>
+          <w:r>
+            <w:instrText xml:space="preserve">CITATION 11113 \l 1033 </w:instrText>
+          </w:r>
+          <w:r>
+            <w:fldChar w:fldCharType="separate"/>
+          </w:r>
+          <w:r>
+            <w:rPr>
+              <w:noProof/>
+            </w:rPr>
+            <w:t>(UNESCO, 2013)</w:t>
+          </w:r>
+          <w:r>
+            <w:fldChar w:fldCharType="end"/>
+          </w:r>
+        </w:sdtContent>
+      </w:sdt>
+      <w:r>
+        <w:t xml:space="preserve">, and over 65 million females do not attend school. The Education for All (EFA) campaign (launched in Dhaka in 2000) aimed to solve these problems by ensuring that all children throughout the world had access to quality education and identified six goals, one of which was to eliminate gender gaps and inequalities in education by 2015. Progress has been made toward ensuring that girls have equitable access to basic education, according to the newly published EFA 2015 report by UNESCO. However, it is predicted that only 69% of nations have achieved gender parity in basic education as of 2015. This number reduces to 48% in secondary education. This demonstrates that we still have a </w:t>
+      </w:r>
+      <w:proofErr w:type="gramStart"/>
+      <w:r>
+        <w:t>ways</w:t>
+      </w:r>
+      <w:proofErr w:type="gramEnd"/>
+      <w:r>
+        <w:t xml:space="preserve"> to go before reaching true gender parity in our society</w:t>
+      </w:r>
+      <w:sdt>
+        <w:sdtPr>
+          <w:id w:val="-2128528397"/>
+          <w:citation/>
+        </w:sdtPr>
+        <w:sdtContent>
+          <w:r>
+            <w:fldChar w:fldCharType="begin"/>
+          </w:r>
+          <w:r>
+            <w:instrText xml:space="preserve">CITATION 11117 \l 1033 </w:instrText>
+          </w:r>
+          <w:r>
+            <w:fldChar w:fldCharType="separate"/>
+          </w:r>
+          <w:r>
+            <w:rPr>
+              <w:noProof/>
+            </w:rPr>
+            <w:t xml:space="preserve"> (Cin, 2017)</w:t>
+          </w:r>
+          <w:r>
+            <w:fldChar w:fldCharType="end"/>
+          </w:r>
+        </w:sdtContent>
+      </w:sdt>
+      <w:r>
+        <w:t>.</w:t>
+      </w:r>
+    </w:p>
+    <w:p>
+      <w:pPr>
+        <w:ind w:left="1417" w:firstLine="720"/>
+        <w:jc w:val="both"/>
+      </w:pPr>
+      <w:r>
+        <w:t>Over the course of decades, a worldwide policy debate has developed around issues of gender and education, specifically surrounding girls' access to formal education. There have been distinct changes in this conversation and the subsequent behavior throughout time.</w:t>
+      </w:r>
+      <w:r>
+        <w:t xml:space="preserve"> </w:t>
+      </w:r>
+      <w:r>
+        <w:t>Education is likely the most powerful protective factor in lowering the likelihood of child poverty, particularly for females</w:t>
+      </w:r>
+      <w:sdt>
+        <w:sdtPr>
+          <w:id w:val="-2100164805"/>
+          <w:citation/>
+        </w:sdtPr>
+        <w:sdtContent>
+          <w:r>
+            <w:fldChar w:fldCharType="begin"/>
+          </w:r>
+          <w:r>
+            <w:instrText xml:space="preserve">CITATION Jin09 \l 1033 </w:instrText>
+          </w:r>
+          <w:r>
+            <w:fldChar w:fldCharType="separate"/>
+          </w:r>
+          <w:r>
+            <w:rPr>
+              <w:noProof/>
+            </w:rPr>
+            <w:t xml:space="preserve"> (Roby, Lambert, &amp; Lambert, 2009)</w:t>
+          </w:r>
+          <w:r>
+            <w:fldChar w:fldCharType="end"/>
+          </w:r>
+        </w:sdtContent>
+      </w:sdt>
+      <w:r>
+        <w:t>.</w:t>
+      </w:r>
+      <w:r>
+        <w:t xml:space="preserve"> </w:t>
+      </w:r>
+      <w:r>
+        <w:t xml:space="preserve">The </w:t>
+      </w:r>
+      <w:r>
+        <w:lastRenderedPageBreak/>
+        <w:t>United Nations defines poverty as a lack of access to goods and services that prevents children from</w:t>
+      </w:r>
+      <w:r>
+        <w:t xml:space="preserve"> </w:t>
+      </w:r>
+      <w:r>
+        <w:t>enjoying their rights, reaching their full potential, and participating as full members of society</w:t>
+      </w:r>
+      <w:sdt>
+        <w:sdtPr>
+          <w:id w:val="589585213"/>
+          <w:citation/>
+        </w:sdtPr>
+        <w:sdtContent>
+          <w:r>
+            <w:fldChar w:fldCharType="begin"/>
+          </w:r>
+          <w:r>
+            <w:instrText xml:space="preserve"> CITATION UNI06 \l 1033 </w:instrText>
+          </w:r>
+          <w:r>
+            <w:fldChar w:fldCharType="separate"/>
+          </w:r>
+          <w:r>
+            <w:rPr>
+              <w:noProof/>
+            </w:rPr>
+            <w:t xml:space="preserve"> (UNICEF, 2006)</w:t>
+          </w:r>
+          <w:r>
+            <w:fldChar w:fldCharType="end"/>
+          </w:r>
+        </w:sdtContent>
+      </w:sdt>
+      <w:r>
+        <w:t xml:space="preserve">. </w:t>
+      </w:r>
+    </w:p>
+    <w:p>
+      <w:pPr>
+        <w:ind w:left="1417" w:firstLine="720"/>
+        <w:jc w:val="both"/>
+      </w:pPr>
+      <w:r>
+        <w:t>I</w:t>
+      </w:r>
+      <w:r>
+        <w:t>ssues of representation, distribution, and recognition of women</w:t>
+      </w:r>
+      <w:r>
+        <w:t>’</w:t>
+      </w:r>
+      <w:r>
+        <w:t>s and girls' interests are also often overlooked. Questions of access, education quality, culture, sustainability, and governance can all be framed through the lens of gender. The themes discussed in this literature review revolve around these essential concerns for development and for the advancement of women and girls in particular</w:t>
+      </w:r>
+      <w:r>
+        <w:t xml:space="preserve">, also, how gender shapes people’s perceptions on women access to </w:t>
+      </w:r>
+      <w:proofErr w:type="spellStart"/>
+      <w:proofErr w:type="gramStart"/>
+      <w:r>
+        <w:t>education,which</w:t>
+      </w:r>
+      <w:proofErr w:type="spellEnd"/>
+      <w:proofErr w:type="gramEnd"/>
+      <w:r>
+        <w:t xml:space="preserve"> is main discussion of this study</w:t>
+      </w:r>
+      <w:r>
+        <w:t>.</w:t>
+      </w:r>
+      <w:r>
+        <w:t xml:space="preserve"> </w:t>
+      </w:r>
+    </w:p>
+    <w:p>
+      <w:pPr>
+        <w:ind w:left="1417" w:firstLine="720"/>
+        <w:jc w:val="both"/>
+      </w:pPr>
+      <w:r>
+        <w:t xml:space="preserve">To move further, let’s start of by feminists approach regarding and gender. </w:t>
+      </w:r>
+      <w:r>
+        <w:t>Feminist subjectivity is fractured by the difference between sex and gender, despite frequently invoking the problem-free oneness of "women" to build identity solidarity. The distinction between sex and gender was initially drawn to challenge the biology-is-destiny formulation, with the resulting argument being that, whatever biological intractability sex appears to have, gender is culturally constructed. It is thus neither the causal result of sex nor as seemingly fixed as sex. Therefore, the differentiation that allows for gender as a multiplicity of interpretations of sex threatens to divide the subject</w:t>
+      </w:r>
+      <w:sdt>
+        <w:sdtPr>
+          <w:id w:val="1583571918"/>
+          <w:citation/>
+        </w:sdtPr>
+        <w:sdtContent>
+          <w:r>
+            <w:fldChar w:fldCharType="begin"/>
+          </w:r>
+          <w:r>
+            <w:instrText xml:space="preserve">CITATION 111061 \l 1033 </w:instrText>
+          </w:r>
+          <w:r>
+            <w:fldChar w:fldCharType="separate"/>
+          </w:r>
+          <w:r>
+            <w:rPr>
+              <w:noProof/>
+            </w:rPr>
+            <w:t xml:space="preserve"> (Butler, 2006)</w:t>
+          </w:r>
+          <w:r>
+            <w:fldChar w:fldCharType="end"/>
+          </w:r>
+        </w:sdtContent>
+      </w:sdt>
+      <w:r>
+        <w:t>.</w:t>
+      </w:r>
+    </w:p>
+    <w:p>
+      <w:pPr>
+        <w:jc w:val="both"/>
+      </w:pPr>
+      <w:r>
+        <w:lastRenderedPageBreak/>
+        <w:tab/>
+      </w:r>
+      <w:r>
+        <w:tab/>
+      </w:r>
+    </w:p>
+    <w:p>
+      <w:pPr>
+        <w:ind w:left="1417" w:firstLine="720"/>
+        <w:jc w:val="both"/>
+      </w:pPr>
+    </w:p>
+    <w:p>
+      <w:pPr>
+        <w:ind w:left="1417" w:firstLine="720"/>
+        <w:jc w:val="both"/>
+      </w:pPr>
+    </w:p>
+    <w:p>
+      <w:pPr>
+        <w:ind w:left="1417" w:firstLine="720"/>
+        <w:jc w:val="both"/>
+      </w:pPr>
+      <w:r>
+        <w:t>--</w:t>
+      </w:r>
+    </w:p>
+    <w:p>
+      <w:pPr>
+        <w:ind w:left="1417" w:firstLine="720"/>
+        <w:jc w:val="both"/>
+      </w:pPr>
+      <w:r>
+        <w:t xml:space="preserve">The present literature review examines how gender shapes people’s perceptions on women </w:t>
+      </w:r>
+      <w:proofErr w:type="spellStart"/>
+      <w:r>
+        <w:t>accees</w:t>
+      </w:r>
+      <w:proofErr w:type="spellEnd"/>
+      <w:r>
+        <w:t xml:space="preserve"> to education along with the barriers on women’s access to education. </w:t>
+      </w:r>
+    </w:p>
+    <w:p>
+      <w:pPr>
+        <w:ind w:left="1417" w:firstLine="720"/>
+        <w:jc w:val="both"/>
+      </w:pPr>
+    </w:p>
+    <w:p>
+      <w:pPr>
+        <w:ind w:left="1417" w:firstLine="720"/>
+        <w:jc w:val="both"/>
+      </w:pPr>
+      <w:r>
+        <w:t>---</w:t>
+      </w:r>
     </w:p>
     <w:p>
       <w:pPr>
@@ -8493,15 +9021,6 @@
       <w:r>
         <w:t xml:space="preserve"> </w:t>
       </w:r>
-      <w:r>
-        <w:t xml:space="preserve">Participating human being is considered the center of the development process and endogenous development in the agenda is placed </w:t>
-      </w:r>
-      <w:r>
-        <w:t>i</w:t>
-      </w:r>
-      <w:r>
-        <w:t>n such development, participation is a fundamental and endogenous variable Being fair calls women to participate as half of society</w:t>
-      </w:r>
     </w:p>
     <w:p>
       <w:pPr>
@@ -8509,7 +9028,23 @@
         <w:jc w:val="both"/>
       </w:pPr>
       <w:r>
-        <w:t xml:space="preserve">In this regarding it is important for all human being to access education especially for women, as Aaron says, </w:t>
+        <w:t xml:space="preserve">Participating human being is considered the center of the development process and endogenous development in the agenda is placed </w:t>
+      </w:r>
+      <w:r>
+        <w:t>i</w:t>
+      </w:r>
+      <w:r>
+        <w:t>n such development, participation is a fundamental and endogenous variable Being fair calls women to participate as half of society</w:t>
+      </w:r>
+      <w:r>
+        <w:t xml:space="preserve">. </w:t>
+      </w:r>
+      <w:r>
+        <w:t xml:space="preserve">In this </w:t>
+      </w:r>
+      <w:r>
+        <w:lastRenderedPageBreak/>
+        <w:t xml:space="preserve">regarding it is important for all human being to access education especially for women, as Aaron says, </w:t>
       </w:r>
       <w:r>
         <w:t>“Human rights education must be seen as a worldwide movement</w:t>
@@ -8541,11 +9076,20 @@
         </w:sdtContent>
       </w:sdt>
       <w:r>
+        <w:t>.</w:t>
+      </w:r>
+      <w:r>
         <w:t>”</w:t>
       </w:r>
       <w:r>
         <w:t xml:space="preserve"> </w:t>
       </w:r>
+    </w:p>
+    <w:p>
+      <w:pPr>
+        <w:ind w:left="1417" w:firstLine="720"/>
+        <w:jc w:val="both"/>
+      </w:pPr>
       <w:r>
         <w:t>One of our most fundamental freedoms should be the opportunity to acquire the knowledge and skills necessary to thrive as contributing member</w:t>
       </w:r>
@@ -8609,7 +9153,6 @@
         <w:jc w:val="both"/>
       </w:pPr>
       <w:r>
-        <w:lastRenderedPageBreak/>
         <w:t xml:space="preserve">The </w:t>
       </w:r>
       <w:r>
@@ -8790,7 +9333,11 @@
         <w:t>’</w:t>
       </w:r>
       <w:r>
-        <w:t>s education there has been number contentious for several years with number of barriers preventing women from education. The primary research regarding the author is the frequent war for decades</w:t>
+        <w:t xml:space="preserve">s education there has been number contentious for several years with number of barriers </w:t>
+      </w:r>
+      <w:r>
+        <w:lastRenderedPageBreak/>
+        <w:t>preventing women from education. The primary research regarding the author is the frequent war for decades</w:t>
       </w:r>
       <w:sdt>
         <w:sdtPr>
@@ -8881,7 +9428,6 @@
         <w:rPr>
           <w:noProof/>
         </w:rPr>
-        <w:lastRenderedPageBreak/>
         <w:t>Karlsson and Mansory</w:t>
       </w:r>
       <w:r>
@@ -9029,7 +9575,11 @@
         <w:t>’</w:t>
       </w:r>
       <w:r>
-        <w:t>s status has changed significantly over the past four decades due to instability and fragility. </w:t>
+        <w:t xml:space="preserve">s status has changed significantly over the past four decades due to </w:t>
+      </w:r>
+      <w:r>
+        <w:lastRenderedPageBreak/>
+        <w:t>instability and fragility. </w:t>
       </w:r>
       <w:r>
         <w:t>Many competing local ideologies are</w:t>
@@ -9103,7 +9653,6 @@
         <w:jc w:val="both"/>
       </w:pPr>
       <w:r>
-        <w:lastRenderedPageBreak/>
         <w:t xml:space="preserve">Jennifer L. </w:t>
       </w:r>
       <w:proofErr w:type="spellStart"/>
@@ -9255,7 +9804,11 @@
         <w:t>,</w:t>
       </w:r>
       <w:r>
-        <w:t xml:space="preserve"> and development in Afghanistan. The book contains several chapters </w:t>
+        <w:t xml:space="preserve"> and </w:t>
+      </w:r>
+      <w:r>
+        <w:lastRenderedPageBreak/>
+        <w:t xml:space="preserve">development in Afghanistan. The book contains several chapters </w:t>
       </w:r>
       <w:r>
         <w:t>discussing the difficulties girls and women face in Afghanistan regarding</w:t>
@@ -9299,11 +9852,7 @@
         <w:t>.</w:t>
       </w:r>
       <w:r>
-        <w:t xml:space="preserve"> Education opportunities for girls in Afghanistan have been severely affected by political instability and conflict. From 1996 to 2001, the Taliban regime in Afghanistan banned girls </w:t>
-      </w:r>
-      <w:r>
-        <w:lastRenderedPageBreak/>
-        <w:t>from going to school</w:t>
+        <w:t xml:space="preserve"> Education opportunities for girls in Afghanistan have been severely affected by political instability and conflict. From 1996 to 2001, the Taliban regime in Afghanistan banned girls from going to school</w:t>
       </w:r>
       <w:sdt>
         <w:sdtPr>
@@ -9497,7 +10046,11 @@
         <w:t>’</w:t>
       </w:r>
       <w:r>
-        <w:t xml:space="preserve">s higher education system, which include </w:t>
+        <w:t xml:space="preserve">s </w:t>
+      </w:r>
+      <w:r>
+        <w:lastRenderedPageBreak/>
+        <w:t xml:space="preserve">higher education system, which include </w:t>
       </w:r>
       <w:r>
         <w:t xml:space="preserve">a </w:t>
@@ -9580,11 +10133,7 @@
         <w:t>female students have</w:t>
       </w:r>
       <w:r>
-        <w:t xml:space="preserve"> increased </w:t>
-      </w:r>
-      <w:r>
-        <w:lastRenderedPageBreak/>
-        <w:t>significantly, from almost none in the Taliban era to 40% in some institutions. While there have been positive developments in Afghanistan</w:t>
+        <w:t xml:space="preserve"> increased significantly, from almost none in the Taliban era to 40% in some institutions. While there have been positive developments in Afghanistan</w:t>
       </w:r>
       <w:r>
         <w:t>’</w:t>
@@ -9744,7 +10293,11 @@
         <w:t>G</w:t>
       </w:r>
       <w:r>
-        <w:t xml:space="preserve">irls not allowed to attend school due to the </w:t>
+        <w:t xml:space="preserve">irls not </w:t>
+      </w:r>
+      <w:r>
+        <w:lastRenderedPageBreak/>
+        <w:t xml:space="preserve">allowed to attend school due to the </w:t>
       </w:r>
       <w:r>
         <w:t>prohibition of</w:t>
@@ -9820,11 +10373,7 @@
         <w:t>’</w:t>
       </w:r>
       <w:r>
-        <w:t xml:space="preserve">s lives. She argues </w:t>
-      </w:r>
-      <w:r>
-        <w:lastRenderedPageBreak/>
-        <w:t xml:space="preserve">that education may </w:t>
+        <w:t xml:space="preserve">s lives. She argues that education may </w:t>
       </w:r>
       <w:r>
         <w:t xml:space="preserve">give women </w:t>
@@ -9866,7 +10415,7 @@
       <w:pPr>
         <w:pStyle w:val="Heading2"/>
       </w:pPr>
-      <w:bookmarkStart w:id="21" w:name="_Toc133760841"/>
+      <w:bookmarkStart w:id="21" w:name="_Toc135143387"/>
       <w:r>
         <w:t>Theoretical Framework</w:t>
       </w:r>
@@ -9949,6 +10498,7 @@
         <w:jc w:val="both"/>
       </w:pPr>
       <w:r>
+        <w:lastRenderedPageBreak/>
         <w:t>Marxism and socialism are important pillars of feminist theory</w:t>
       </w:r>
       <w:r>
@@ -10014,7 +10564,6 @@
         <w:jc w:val="both"/>
       </w:pPr>
       <w:r>
-        <w:lastRenderedPageBreak/>
         <w:t xml:space="preserve">Today gender inequality is still controversial topic around the </w:t>
       </w:r>
       <w:proofErr w:type="spellStart"/>
@@ -10125,6 +10674,7 @@
         <w:jc w:val="both"/>
       </w:pPr>
       <w:r>
+        <w:lastRenderedPageBreak/>
         <w:t xml:space="preserve">Education is another aspect of </w:t>
       </w:r>
       <w:r>
@@ -10201,7 +10751,6 @@
         <w:jc w:val="both"/>
       </w:pPr>
       <w:r>
-        <w:lastRenderedPageBreak/>
         <w:t>Sexuality, gender, race, prejudice, discrimination, equality, diversity, and choice are the fundamental ideas of feminist thought. There are mechanisms and processes in place that act against people based on these attributes as well as against equality and equity. Critical paradigm research necessitates the conviction that truths can be discovered by exploring these conditions already present in the current social order. What</w:t>
       </w:r>
       <w:r>
@@ -10249,7 +10798,11 @@
         <w:jc w:val="both"/>
       </w:pPr>
       <w:r>
-        <w:t>Feminist theory is a crucial theoretical framework for understanding and overcoming the challenges that women experience in education. It offers a perspective through which to examine the structural discrimination against women that persists in academic settings. Despite being a basic human right, girl</w:t>
+        <w:t xml:space="preserve">Feminist theory is a crucial theoretical framework for understanding and overcoming the challenges that women experience in education. It offers a perspective through which to examine the structural discrimination against women that persists in academic settings. Despite being a basic </w:t>
+      </w:r>
+      <w:r>
+        <w:lastRenderedPageBreak/>
+        <w:t>human right, girl</w:t>
       </w:r>
       <w:r>
         <w:t>’</w:t>
@@ -10288,11 +10841,7 @@
         <w:t>”</w:t>
       </w:r>
       <w:r>
-        <w:t xml:space="preserve"> to explain patterns of oppression. Many other elements, including but not limited to ethnicity, class, sexual orientation, ability, and nationality, impact </w:t>
-      </w:r>
-      <w:r>
-        <w:lastRenderedPageBreak/>
-        <w:t>women</w:t>
+        <w:t xml:space="preserve"> to explain patterns of oppression. Many other elements, including but not limited to ethnicity, class, sexual orientation, ability, and nationality, impact women</w:t>
       </w:r>
       <w:r>
         <w:t>’</w:t>
@@ -10359,7 +10908,7 @@
       <w:pPr>
         <w:pStyle w:val="Heading2"/>
       </w:pPr>
-      <w:bookmarkStart w:id="22" w:name="_Toc133760842"/>
+      <w:bookmarkStart w:id="22" w:name="_Toc135143388"/>
       <w:r>
         <w:t>Hypothesis</w:t>
       </w:r>
@@ -10424,7 +10973,11 @@
         <w:t xml:space="preserve"> human rights. </w:t>
       </w:r>
       <w:r>
-        <w:t>Traditional societies often deny girls the opportunity to reach their full potential. Their education is also affected by school fees and safety concerns. </w:t>
+        <w:t xml:space="preserve">Traditional societies often deny girls the opportunity to reach their full </w:t>
+      </w:r>
+      <w:r>
+        <w:lastRenderedPageBreak/>
+        <w:t>potential. Their education is also affected by school fees and safety concerns. </w:t>
       </w:r>
     </w:p>
     <w:p>
@@ -10471,11 +11024,7 @@
         <w:t xml:space="preserve"> girls to secondary and primary schools, less than half are enrolled in university. </w:t>
       </w:r>
       <w:r>
-        <w:t xml:space="preserve">In </w:t>
-      </w:r>
-      <w:r>
-        <w:lastRenderedPageBreak/>
-        <w:t xml:space="preserve">this regard, feminists further highlight the rhetoric of equal opportunities is almost the sine qua nu by which liberal-feminist perspectives are </w:t>
+        <w:t xml:space="preserve">In this regard, feminists further highlight the rhetoric of equal opportunities is almost the sine qua nu by which liberal-feminist perspectives are </w:t>
       </w:r>
       <w:r>
         <w:t>recogni</w:t>
@@ -10588,7 +11137,11 @@
         <w:t xml:space="preserve">No goals and aspirations of the citizens of a country can be achieved without effective education. Education </w:t>
       </w:r>
       <w:r>
-        <w:t>educates the individual and helps them</w:t>
+        <w:t xml:space="preserve">educates the individual and helps </w:t>
+      </w:r>
+      <w:r>
+        <w:lastRenderedPageBreak/>
+        <w:t>them</w:t>
       </w:r>
       <w:r>
         <w:t xml:space="preserve"> understand that </w:t>
@@ -10660,73 +11213,73 @@
         <w:t xml:space="preserve">outside world. Education is a goal </w:t>
       </w:r>
       <w:r>
+        <w:t>and</w:t>
+      </w:r>
+      <w:r>
+        <w:t xml:space="preserve"> a means to achieve other desirable </w:t>
+      </w:r>
+      <w:r>
+        <w:t>destination</w:t>
+      </w:r>
+      <w:r>
+        <w:t>s.</w:t>
+      </w:r>
+      <w:r>
+        <w:t xml:space="preserve"> </w:t>
+      </w:r>
+      <w:r>
+        <w:t>Based on the information above</w:t>
+      </w:r>
+      <w:r>
+        <w:t>,</w:t>
+      </w:r>
+      <w:r>
+        <w:t xml:space="preserve"> women are more likely to disagree with a ban on women</w:t>
+      </w:r>
+      <w:r>
+        <w:t>’</w:t>
+      </w:r>
+      <w:r>
+        <w:t>s education:</w:t>
+      </w:r>
+      <w:r>
+        <w:t xml:space="preserve"> </w:t>
+      </w:r>
+      <w:r>
+        <w:t xml:space="preserve"> Education is a tool for empowerment, and </w:t>
+      </w:r>
+      <w:r>
+        <w:t>educated women</w:t>
+      </w:r>
+      <w:r>
+        <w:t xml:space="preserve"> are more likely to be aware of their rights and empowered to take action to improve their lives. Social change: Women who receive an education are more likely to challenge traditional gender roles and stereotypes. </w:t>
+      </w:r>
+      <w:r>
+        <w:t>Education</w:t>
+      </w:r>
+      <w:r>
+        <w:t xml:space="preserve"> can lead to broader social changes that benefit women, such as greater participation in the workforce and increased political representation. Economic benefits: Education can lead to higher-paying jobs and better economic opportunities for women. </w:t>
+      </w:r>
+      <w:r>
+        <w:t xml:space="preserve">Also, it </w:t>
+      </w:r>
+      <w:r>
+        <w:t>help</w:t>
+      </w:r>
+      <w:r>
+        <w:t>s</w:t>
+      </w:r>
+      <w:r>
+        <w:t xml:space="preserve"> women to achieve greater financial independence and improve their quality of life. Health benefits: Educated women are more likely to have better health outcomes for themselves and their families. They are more likely to seek medical care and make healthier lifestyle choices.</w:t>
+      </w:r>
+    </w:p>
+    <w:p>
+      <w:pPr>
+        <w:pStyle w:val="Heading2"/>
+      </w:pPr>
+      <w:bookmarkStart w:id="23" w:name="_Toc135143389"/>
+      <w:r>
         <w:lastRenderedPageBreak/>
-        <w:t>and</w:t>
-      </w:r>
-      <w:r>
-        <w:t xml:space="preserve"> a means to achieve other desirable </w:t>
-      </w:r>
-      <w:r>
-        <w:t>destination</w:t>
-      </w:r>
-      <w:r>
-        <w:t>s.</w:t>
-      </w:r>
-      <w:r>
-        <w:t xml:space="preserve"> </w:t>
-      </w:r>
-      <w:r>
-        <w:t>Based on the information above</w:t>
-      </w:r>
-      <w:r>
-        <w:t>,</w:t>
-      </w:r>
-      <w:r>
-        <w:t xml:space="preserve"> women are more likely to disagree with a ban on women</w:t>
-      </w:r>
-      <w:r>
-        <w:t>’</w:t>
-      </w:r>
-      <w:r>
-        <w:t>s education:</w:t>
-      </w:r>
-      <w:r>
-        <w:t xml:space="preserve"> </w:t>
-      </w:r>
-      <w:r>
-        <w:t xml:space="preserve"> Education is a tool for empowerment, and </w:t>
-      </w:r>
-      <w:r>
-        <w:t>educated women</w:t>
-      </w:r>
-      <w:r>
-        <w:t xml:space="preserve"> are more likely to be aware of their rights and empowered to take action to improve their lives. Social change: Women who receive an education are more likely to challenge traditional gender roles and stereotypes. </w:t>
-      </w:r>
-      <w:r>
-        <w:t>Education</w:t>
-      </w:r>
-      <w:r>
-        <w:t xml:space="preserve"> can lead to broader social changes that benefit women, such as greater participation in the workforce and increased political representation. Economic benefits: Education can lead to higher-paying jobs and better economic opportunities for women. </w:t>
-      </w:r>
-      <w:r>
-        <w:t xml:space="preserve">Also, it </w:t>
-      </w:r>
-      <w:r>
-        <w:t>help</w:t>
-      </w:r>
-      <w:r>
-        <w:t>s</w:t>
-      </w:r>
-      <w:r>
-        <w:t xml:space="preserve"> women to achieve greater financial independence and improve their quality of life. Health benefits: Educated women are more likely to have better health outcomes for themselves and their families. They are more likely to seek medical care and make healthier lifestyle choices.</w:t>
-      </w:r>
-    </w:p>
-    <w:p>
-      <w:pPr>
-        <w:pStyle w:val="Heading2"/>
-      </w:pPr>
-      <w:bookmarkStart w:id="23" w:name="_Toc133760843"/>
-      <w:r>
         <w:t>Methodology</w:t>
       </w:r>
       <w:bookmarkEnd w:id="23"/>
@@ -10818,11 +11371,7 @@
         <w:t xml:space="preserve"> human beings are blind that cannot see anything. </w:t>
       </w:r>
       <w:r>
-        <w:t xml:space="preserve">Afghan women </w:t>
-      </w:r>
-      <w:r>
-        <w:lastRenderedPageBreak/>
-        <w:t>have been limited fro</w:t>
+        <w:t>Afghan women have been limited fro</w:t>
       </w:r>
       <w:r>
         <w:t xml:space="preserve">m gaining education or </w:t>
@@ -10863,7 +11412,11 @@
       </w:r>
       <w:proofErr w:type="spellEnd"/>
       <w:r>
-        <w:t xml:space="preserve"> the data, which in quantitative studies may include things like descriptive and inferential statistics as well as checks of effect sizes, and in qualitative studies may involve things like coding text segments, developing themes or categories from the codes, and establishing relationships between the themes (as in grounded theory or a narrative study)</w:t>
+        <w:t xml:space="preserve"> the data, which in quantitative studies may include things like descriptive and inferential statistics as well as checks of effect sizes, and in qualitative studies may involve things like coding text segments, developing themes or </w:t>
+      </w:r>
+      <w:r>
+        <w:lastRenderedPageBreak/>
+        <w:t>categories from the codes, and establishing relationships between the themes (as in grounded theory or a narrative study)</w:t>
       </w:r>
       <w:sdt>
         <w:sdtPr>
@@ -10937,11 +11490,7 @@
         <w:t xml:space="preserve"> Comprehension is the second aim o</w:t>
       </w:r>
       <w:r>
-        <w:t xml:space="preserve">f mixed methods research, which integrates qualitative and quantitative techniques to comprehend better the </w:t>
-      </w:r>
-      <w:r>
-        <w:lastRenderedPageBreak/>
-        <w:t>phenomenon being studied or account for discrepancies in the data. Some see understanding as speeding up the learning process for a researcher</w:t>
+        <w:t>f mixed methods research, which integrates qualitative and quantitative techniques to comprehend better the phenomenon being studied or account for discrepancies in the data. Some see understanding as speeding up the learning process for a researcher</w:t>
       </w:r>
       <w:sdt>
         <w:sdtPr>
@@ -11197,6 +11746,7 @@
                 <w:b w:val="0"/>
                 <w:bCs w:val="0"/>
               </w:rPr>
+              <w:lastRenderedPageBreak/>
               <w:t>Suggested for use in the concluding stages of scientific investigations.</w:t>
             </w:r>
           </w:p>
@@ -11409,7 +11959,6 @@
                 <w:b w:val="0"/>
                 <w:bCs w:val="0"/>
               </w:rPr>
-              <w:lastRenderedPageBreak/>
               <w:t>While quantitative data saves time and allows for hypothesis testing, it sometimes lacks nuance because of its lack of context.</w:t>
             </w:r>
           </w:p>
@@ -11648,7 +12197,7 @@
         <w:pStyle w:val="Heading2"/>
         <w:spacing w:before="240"/>
       </w:pPr>
-      <w:bookmarkStart w:id="25" w:name="_Toc133760844"/>
+      <w:bookmarkStart w:id="25" w:name="_Toc135143390"/>
       <w:r>
         <w:t>Argument</w:t>
       </w:r>
@@ -11702,6 +12251,7 @@
         <w:jc w:val="both"/>
       </w:pPr>
       <w:r>
+        <w:lastRenderedPageBreak/>
         <w:t xml:space="preserve">Traditional </w:t>
       </w:r>
       <w:r>
@@ -11780,7 +12330,6 @@
         <w:t xml:space="preserve">s education. As a result, many girls are compelled to leave school, </w:t>
       </w:r>
       <w:r>
-        <w:lastRenderedPageBreak/>
         <w:t>reducing their education length</w:t>
       </w:r>
       <w:r>
@@ -11838,7 +12387,11 @@
         <w:jc w:val="both"/>
       </w:pPr>
       <w:r>
-        <w:t xml:space="preserve">Education is a potent weapon for the empowerment of women. Women who have had an education are more likely to know their rights and feel empowered to take action to better their life. Women who pursue education get the knowledge, abilities, and confidence they need to exercise their agency and make informed decisions. Women who </w:t>
+        <w:t xml:space="preserve">Education is a potent weapon for the empowerment of women. Women who have had an education are more likely to know their rights and feel empowered to take action to better their life. Women who pursue education get the knowledge, abilities, and confidence they need to exercise </w:t>
+      </w:r>
+      <w:r>
+        <w:lastRenderedPageBreak/>
+        <w:t xml:space="preserve">their agency and make informed decisions. Women who </w:t>
       </w:r>
       <w:r>
         <w:t>seek</w:t>
@@ -11851,9 +12404,8 @@
       <w:pPr>
         <w:pStyle w:val="Heading1"/>
       </w:pPr>
-      <w:bookmarkStart w:id="26" w:name="_Toc133760845"/>
-      <w:r>
-        <w:lastRenderedPageBreak/>
+      <w:bookmarkStart w:id="26" w:name="_Toc135143391"/>
+      <w:r>
         <w:t>CHAPTER III: RESEARCH DESIGN</w:t>
       </w:r>
       <w:bookmarkEnd w:id="26"/>
@@ -11862,7 +12414,7 @@
       <w:pPr>
         <w:pStyle w:val="Heading2"/>
       </w:pPr>
-      <w:bookmarkStart w:id="27" w:name="_Toc133760846"/>
+      <w:bookmarkStart w:id="27" w:name="_Toc135143392"/>
       <w:r>
         <w:t>The Place and Time of the Study</w:t>
       </w:r>
@@ -11956,7 +12508,7 @@
       <w:bookmarkStart w:id="28" w:name="_Toc118579431"/>
       <w:bookmarkStart w:id="29" w:name="_Toc118579574"/>
       <w:bookmarkStart w:id="30" w:name="_Toc123304278"/>
-      <w:bookmarkStart w:id="31" w:name="_Toc133760847"/>
+      <w:bookmarkStart w:id="31" w:name="_Toc135143393"/>
       <w:r>
         <w:t>Research Material and Tools</w:t>
       </w:r>
@@ -12011,6 +12563,7 @@
         <w:jc w:val="both"/>
       </w:pPr>
       <w:r>
+        <w:lastRenderedPageBreak/>
         <w:t xml:space="preserve">Pandas is a Python library that is used for data manipulation and analysis. It provides data structures for efficiently storing and manipulating large datasets. It also </w:t>
       </w:r>
       <w:r>
@@ -12042,7 +12595,6 @@
         <w:jc w:val="both"/>
       </w:pPr>
       <w:r>
-        <w:lastRenderedPageBreak/>
         <w:t xml:space="preserve">Natural Language Processing (NLP) is a subfield of artificial intelligence that focuses on the interaction between computers and humans using natural language. It involves </w:t>
       </w:r>
       <w:r>
@@ -12127,7 +12679,7 @@
       <w:pPr>
         <w:pStyle w:val="Heading1"/>
       </w:pPr>
-      <w:bookmarkStart w:id="32" w:name="_Toc133760848"/>
+      <w:bookmarkStart w:id="32" w:name="_Toc135143394"/>
       <w:r>
         <w:t>Data Analysis</w:t>
       </w:r>
@@ -12190,7 +12742,11 @@
         <w:t>ed</w:t>
       </w:r>
       <w:r>
-        <w:t xml:space="preserve"> on March 30, 2023. The data collection procedure began with a thorough cleaning and data organization phase. </w:t>
+        <w:t xml:space="preserve"> on March 30, 2023. The data </w:t>
+      </w:r>
+      <w:r>
+        <w:lastRenderedPageBreak/>
+        <w:t xml:space="preserve">collection procedure began with a thorough cleaning and data organization phase. </w:t>
       </w:r>
     </w:p>
     <w:p>
@@ -12199,11 +12755,7 @@
         <w:jc w:val="both"/>
       </w:pPr>
       <w:r>
-        <w:t xml:space="preserve">As part of this process, we eliminated any data that was redundant, incorrect, or otherwise problematic. After this was completed, the data </w:t>
-      </w:r>
-      <w:r>
-        <w:lastRenderedPageBreak/>
-        <w:t xml:space="preserve">could be analyzed in greater depth. The next step was to dive into the data and see what insights could be gleaned from it. This process involved analyzing the demographics and content of tweets from all four groups of people. Descriptive data were used in this analysis, including means and standard deviations. The data was ready for additional analysis when the descriptive analysis was finished. </w:t>
+        <w:t xml:space="preserve">As part of this process, we eliminated any data that was redundant, incorrect, or otherwise problematic. After this was completed, the data could be analyzed in greater depth. The next step was to dive into the data and see what insights could be gleaned from it. This process involved analyzing the demographics and content of tweets from all four groups of people. Descriptive data were used in this analysis, including means and standard deviations. The data was ready for additional analysis when the descriptive analysis was finished. </w:t>
       </w:r>
     </w:p>
     <w:p>
@@ -12236,14 +12788,18 @@
         <w:t>three</w:t>
       </w:r>
       <w:r>
-        <w:t>-month duration. Interesting trends and patterns, as well as connections between the various ethnic groups, were uncovered by the investigation.</w:t>
+        <w:t xml:space="preserve">-month duration. Interesting trends and patterns, as well </w:t>
+      </w:r>
+      <w:r>
+        <w:lastRenderedPageBreak/>
+        <w:t>as connections between the various ethnic groups, were uncovered by the investigation.</w:t>
       </w:r>
     </w:p>
     <w:p>
       <w:pPr>
         <w:pStyle w:val="Heading2"/>
       </w:pPr>
-      <w:bookmarkStart w:id="33" w:name="_Toc133760849"/>
+      <w:bookmarkStart w:id="33" w:name="_Toc135143395"/>
       <w:r>
         <w:t>Data Cleaning</w:t>
       </w:r>
@@ -12264,18 +12820,14 @@
         <w:t>’</w:t>
       </w:r>
       <w:r>
-        <w:t xml:space="preserve">s the procedure of finding wrong information, fixing it by eliminating unnecessary bits, and re-entering the right ones. Data cleansing </w:t>
-      </w:r>
-      <w:r>
-        <w:lastRenderedPageBreak/>
-        <w:t>include eliminating mistakes and verifying information. Cross-checking data is a viable option for fixing this problem. Problems usually disappear after data is checked for accuracy.</w:t>
+        <w:t>s the procedure of finding wrong information, fixing it by eliminating unnecessary bits, and re-entering the right ones. Data cleansing include eliminating mistakes and verifying information. Cross-checking data is a viable option for fixing this problem. Problems usually disappear after data is checked for accuracy.</w:t>
       </w:r>
     </w:p>
     <w:p>
       <w:pPr>
         <w:pStyle w:val="Heading2"/>
       </w:pPr>
-      <w:bookmarkStart w:id="34" w:name="_Toc133760850"/>
+      <w:bookmarkStart w:id="34" w:name="_Toc135143396"/>
       <w:r>
         <w:t>Model Building</w:t>
       </w:r>
@@ -12318,7 +12870,7 @@
       <w:pPr>
         <w:pStyle w:val="Heading2"/>
       </w:pPr>
-      <w:bookmarkStart w:id="35" w:name="_Toc133760851"/>
+      <w:bookmarkStart w:id="35" w:name="_Toc135143397"/>
       <w:r>
         <w:t>Research Management</w:t>
       </w:r>
@@ -12375,7 +12927,11 @@
         <w:t>hypothesis</w:t>
       </w:r>
       <w:r>
-        <w:t xml:space="preserve"> states that women are more likely than men to reject banning women from pursuing education. The research methodology employs both qualitative and quantitative methodologies in a mixed-methods approach. </w:t>
+        <w:t xml:space="preserve"> states that women are more likely than men to reject banning women from </w:t>
+      </w:r>
+      <w:r>
+        <w:lastRenderedPageBreak/>
+        <w:t xml:space="preserve">pursuing education. The research methodology employs both qualitative and quantitative methodologies in a mixed-methods approach. </w:t>
       </w:r>
     </w:p>
     <w:p>
@@ -12390,11 +12946,7 @@
         <w:t>s</w:t>
       </w:r>
       <w:r>
-        <w:t xml:space="preserve"> and various </w:t>
-      </w:r>
-      <w:r>
-        <w:lastRenderedPageBreak/>
-        <w:t xml:space="preserve">libraries, such Pandas, </w:t>
+        <w:t xml:space="preserve"> and various libraries, such Pandas, </w:t>
       </w:r>
       <w:proofErr w:type="spellStart"/>
       <w:r>
@@ -12517,7 +13069,11 @@
         <w:t>ethnic</w:t>
       </w:r>
       <w:r>
-        <w:t xml:space="preserve"> designations on tweets differed. According to the data, 96–98% of tweets from people of all other genders and ethnicities supported education, compared to 95% of Pashtun men who tweeted. These findings suggest that gender may influence attitudes toward education among specific ethnic groups and emphasize the need for targeted efforts to reduce gender disparities in education.</w:t>
+        <w:t xml:space="preserve"> designations on tweets differed. According to the data, 96–98% of tweets from people of all other genders and ethnicities supported education, compared to 95% of Pashtun men who tweeted. These </w:t>
+      </w:r>
+      <w:r>
+        <w:lastRenderedPageBreak/>
+        <w:t>findings suggest that gender may influence attitudes toward education among specific ethnic groups and emphasize the need for targeted efforts to reduce gender disparities in education.</w:t>
       </w:r>
       <w:r>
         <w:t xml:space="preserve"> </w:t>
@@ -12535,7 +13091,6 @@
         <w:jc w:val="both"/>
       </w:pPr>
       <w:r>
-        <w:lastRenderedPageBreak/>
         <w:t>Independent Variable Gender: Gender refers to person identifies as male or females or another gender identity. In this study gender refers as independent variable, because we are interested how gender affects people</w:t>
       </w:r>
       <w:r>
@@ -12600,7 +13155,7 @@
       <w:pPr>
         <w:pStyle w:val="Heading1"/>
       </w:pPr>
-      <w:bookmarkStart w:id="36" w:name="_Toc133760852"/>
+      <w:bookmarkStart w:id="36" w:name="_Toc135143398"/>
       <w:r>
         <w:t>CHAPTER IV: RESEARCH RESULTS AND DISCUSSIONS</w:t>
       </w:r>
@@ -12610,7 +13165,7 @@
       <w:pPr>
         <w:pStyle w:val="Heading2"/>
       </w:pPr>
-      <w:bookmarkStart w:id="37" w:name="_Toc133760853"/>
+      <w:bookmarkStart w:id="37" w:name="_Toc135143399"/>
       <w:r>
         <w:t>Research Results</w:t>
       </w:r>
@@ -12905,6 +13460,7 @@
         <w:jc w:val="both"/>
       </w:pPr>
       <w:r>
+        <w:lastRenderedPageBreak/>
         <w:t xml:space="preserve">We also found that most tweets </w:t>
       </w:r>
       <w:r>
@@ -12977,7 +13533,6 @@
                 <w:b w:val="0"/>
                 <w:bCs w:val="0"/>
               </w:rPr>
-              <w:lastRenderedPageBreak/>
               <w:t>Metric</w:t>
             </w:r>
           </w:p>
@@ -13289,7 +13844,11 @@
         <w:jc w:val="both"/>
       </w:pPr>
       <w:r>
-        <w:t>Our results highlight the value of gender-sensitive policies and initiatives to overcome educational inequality in Afghanistan. Aside from that, the findings imply that gender and ethnicity may influence how some groups see education. Policymakers and educators wishing to increase educational opportunities and support inclusive growth in Afghanistan will find this information crucial.</w:t>
+        <w:t xml:space="preserve">Our results highlight the value of gender-sensitive policies and initiatives to overcome educational inequality in Afghanistan. Aside from that, the findings imply that gender and ethnicity may influence how some groups see education. Policymakers and educators wishing to increase </w:t>
+      </w:r>
+      <w:r>
+        <w:lastRenderedPageBreak/>
+        <w:t>educational opportunities and support inclusive growth in Afghanistan will find this information crucial.</w:t>
       </w:r>
     </w:p>
     <w:p>
@@ -13325,11 +13884,7 @@
         <w:t>n</w:t>
       </w:r>
       <w:r>
-        <w:t xml:space="preserve">. As the table below shows, the </w:t>
-      </w:r>
-      <w:r>
-        <w:lastRenderedPageBreak/>
-        <w:t xml:space="preserve">largest tweets </w:t>
+        <w:t xml:space="preserve">. As the table below shows, the largest tweets </w:t>
       </w:r>
       <w:r>
         <w:t>are related to education, while a few</w:t>
@@ -13599,7 +14154,7 @@
       <w:pPr>
         <w:pStyle w:val="Heading2"/>
       </w:pPr>
-      <w:bookmarkStart w:id="41" w:name="_Toc133760854"/>
+      <w:bookmarkStart w:id="41" w:name="_Toc135143400"/>
       <w:r>
         <w:t>Discussion</w:t>
       </w:r>
@@ -13686,7 +14241,11 @@
         <w:t>;</w:t>
       </w:r>
       <w:r>
-        <w:t xml:space="preserve"> the finding shows that Pashtuns are </w:t>
+        <w:t xml:space="preserve"> the </w:t>
+      </w:r>
+      <w:r>
+        <w:lastRenderedPageBreak/>
+        <w:t xml:space="preserve">finding shows that Pashtuns are </w:t>
       </w:r>
       <w:r>
         <w:t>essential</w:t>
@@ -13764,7 +14323,6 @@
         <w:jc w:val="both"/>
       </w:pPr>
       <w:r>
-        <w:lastRenderedPageBreak/>
         <w:t>Interestingly, our data showed that women from the four largest ethnicities are more willing to tweet about education than men. Also, the data showed that several barriers and challenges prevent Afghan women from access to education, such as extremist ideologies. A need for focused interventions to overcome gender inequalities in education may be indicated by the fact that women are more vociferous on Twitter than males about the value of education. Furthermore, our results stress the significance of incorporating multiple viewpoints and voices into Afghanistan</w:t>
       </w:r>
       <w:r>
@@ -13792,17 +14350,14 @@
         <w:jc w:val="both"/>
       </w:pPr>
       <w:r>
+        <w:lastRenderedPageBreak/>
         <w:t>In conclusion, our research sheds light on how different Afghan ethnic groups view women</w:t>
       </w:r>
       <w:r>
         <w:t>’</w:t>
       </w:r>
       <w:r>
-        <w:t xml:space="preserve">s education and how gender plays a role in influencing those perspectives. Our research shows the necessity of engaging several viewpoints and voices in debates about education policy and practice in Afghanistan and the need for specific initiatives to address the gender gap in schooling. Help create a more fair and just society in </w:t>
-      </w:r>
-      <w:r>
-        <w:lastRenderedPageBreak/>
-        <w:t>Afghanistan by building on these insights and taking action to alleviate women</w:t>
+        <w:t>s education and how gender plays a role in influencing those perspectives. Our research shows the necessity of engaging several viewpoints and voices in debates about education policy and practice in Afghanistan and the need for specific initiatives to address the gender gap in schooling. Help create a more fair and just society in Afghanistan by building on these insights and taking action to alleviate women</w:t>
       </w:r>
       <w:r>
         <w:t>’</w:t>
@@ -13881,8 +14436,9 @@
       <w:pPr>
         <w:pStyle w:val="Heading1"/>
       </w:pPr>
-      <w:bookmarkStart w:id="42" w:name="_Toc133760855"/>
-      <w:r>
+      <w:bookmarkStart w:id="42" w:name="_Toc135143401"/>
+      <w:r>
+        <w:lastRenderedPageBreak/>
         <w:t>CHAPTER V: CONCLUSION AND SUGGESTIONS</w:t>
       </w:r>
       <w:bookmarkEnd w:id="42"/>
@@ -13891,7 +14447,7 @@
       <w:pPr>
         <w:pStyle w:val="Heading2"/>
       </w:pPr>
-      <w:bookmarkStart w:id="43" w:name="_Toc133760856"/>
+      <w:bookmarkStart w:id="43" w:name="_Toc135143402"/>
       <w:r>
         <w:t>Conclusion</w:t>
       </w:r>
@@ -13927,11 +14483,7 @@
         <w:t>We</w:t>
       </w:r>
       <w:r>
-        <w:t xml:space="preserve"> utilized a mixed-</w:t>
-      </w:r>
-      <w:r>
-        <w:lastRenderedPageBreak/>
-        <w:t>methods strategy that included both quantitative and qualitative techniques to get a complete picture of the problem. Twitter users from Afghanistan</w:t>
+        <w:t xml:space="preserve"> utilized a mixed-methods strategy that included both quantitative and qualitative techniques to get a complete picture of the problem. Twitter users from Afghanistan</w:t>
       </w:r>
       <w:r>
         <w:t>’</w:t>
@@ -14058,7 +14610,11 @@
       </w:r>
       <w:proofErr w:type="spellEnd"/>
       <w:r>
-        <w:t xml:space="preserve"> of promoting gender equality and empowering women in the country.</w:t>
+        <w:t xml:space="preserve"> of promoting gender equality and empowering women in the </w:t>
+      </w:r>
+      <w:r>
+        <w:lastRenderedPageBreak/>
+        <w:t>country.</w:t>
       </w:r>
       <w:r>
         <w:t xml:space="preserve"> T</w:t>
@@ -14088,11 +14644,7 @@
         <w:t>support</w:t>
       </w:r>
       <w:r>
-        <w:t xml:space="preserve"> of education than men, according to the study. This finding may </w:t>
-      </w:r>
-      <w:r>
-        <w:lastRenderedPageBreak/>
-        <w:t>indicate that women in Afghanistan are more likely to be vocal advocates for women</w:t>
+        <w:t xml:space="preserve"> of education than men, according to the study. This finding may indicate that women in Afghanistan are more likely to be vocal advocates for women</w:t>
       </w:r>
       <w:r>
         <w:t>’</w:t>
@@ -14116,7 +14668,11 @@
         <w:jc w:val="both"/>
       </w:pPr>
       <w:r>
-        <w:t>In conclusion, the study's results provide light on how Afghans view the government's decision to outlaw girls' access to higher education. The study's findings have substantial implications for anyone working to improve education and gender equality in Afghanistan at all government and civil society levels. The study</w:t>
+        <w:t xml:space="preserve">In conclusion, the study's results provide light on how Afghans view the government's decision to outlaw girls' access to higher education. The study's findings have substantial implications for anyone working to improve education and gender equality in Afghanistan at all government </w:t>
+      </w:r>
+      <w:r>
+        <w:lastRenderedPageBreak/>
+        <w:t>and civil society levels. The study</w:t>
       </w:r>
       <w:r>
         <w:t>’</w:t>
@@ -14312,7 +14868,7 @@
         <w:jc w:val="both"/>
       </w:pPr>
     </w:p>
-    <w:bookmarkStart w:id="44" w:name="_Toc133760857" w:displacedByCustomXml="next"/>
+    <w:bookmarkStart w:id="44" w:name="_Toc135143403" w:displacedByCustomXml="next"/>
     <w:sdt>
       <w:sdtPr>
         <w:rPr>
@@ -14421,7 +14977,6 @@
                 <w:rPr>
                   <w:noProof/>
                 </w:rPr>
-                <w:lastRenderedPageBreak/>
                 <w:t xml:space="preserve">Ahmed-Ghosh, H. (2003). A History of Women in Af omen in Afghanistan: Lessons Learnt for the F ghanistan: Lessons Learnt for the Future or Yesterdays and T ys and Tomorrow: Women in Af omen in Afghanistan. </w:t>
               </w:r>
               <w:r>
@@ -14596,6 +15151,7 @@
                 <w:rPr>
                   <w:noProof/>
                 </w:rPr>
+                <w:lastRenderedPageBreak/>
                 <w:t xml:space="preserve">Earles, J. (2016). Reading gender: a feminist, queer approach to children's literature and children's discursive agency. </w:t>
               </w:r>
               <w:r>
@@ -14654,7 +15210,6 @@
                 <w:rPr>
                   <w:noProof/>
                 </w:rPr>
-                <w:lastRenderedPageBreak/>
                 <w:t xml:space="preserve">Fluri, J. L. (2008). feminist-nation building in Afghanistan: an examination of the Revolutionary Association of the Women of Afghanistan (RAWA). </w:t>
               </w:r>
               <w:r>
@@ -14858,6 +15413,7 @@
                 <w:rPr>
                   <w:noProof/>
                 </w:rPr>
+                <w:lastRenderedPageBreak/>
                 <w:t xml:space="preserve">Kandiyoti, D. (2005). The Politics of Gender and Reconstruction in Afghanistan. </w:t>
               </w:r>
               <w:r>
@@ -14887,7 +15443,6 @@
                 <w:rPr>
                   <w:noProof/>
                 </w:rPr>
-                <w:lastRenderedPageBreak/>
                 <w:t xml:space="preserve">Karlsson, P., &amp; Mansory, A. (2008). Islamic and Modern Education in Afghanistan - Conflictual or Complementary. </w:t>
               </w:r>
               <w:r>
@@ -15120,6 +15675,7 @@
                 <w:rPr>
                   <w:noProof/>
                 </w:rPr>
+                <w:lastRenderedPageBreak/>
                 <w:t xml:space="preserve">Sandra, A. (1987). Feminist Theory and the Study of Gender and Education. </w:t>
               </w:r>
               <w:r>
@@ -15128,16 +15684,7 @@
                   <w:iCs/>
                   <w:noProof/>
                 </w:rPr>
-                <w:t xml:space="preserve">International Review of Education / Internationale Zeitschrift für </w:t>
-              </w:r>
-              <w:r>
-                <w:rPr>
-                  <w:i/>
-                  <w:iCs/>
-                  <w:noProof/>
-                </w:rPr>
-                <w:lastRenderedPageBreak/>
-                <w:t>Erziehungswissenschaft / Revue Internationale de l'Education , 1987, Vol. 33, No. 4, Women and Education</w:t>
+                <w:t>International Review of Education / Internationale Zeitschrift für Erziehungswissenschaft / Revue Internationale de l'Education , 1987, Vol. 33, No. 4, Women and Education</w:t>
               </w:r>
               <w:r>
                 <w:rPr>
@@ -15334,7 +15881,7 @@
                 <w:lastRenderedPageBreak/>
                 <w:fldChar w:fldCharType="end"/>
               </w:r>
-              <w:bookmarkStart w:id="45" w:name="_Toc133760858"/>
+              <w:bookmarkStart w:id="45" w:name="_Toc135143404"/>
               <w:r>
                 <w:t>Appendix</w:t>
               </w:r>
@@ -15352,7 +15899,7 @@
           <w:rStyle w:val="Heading2Char"/>
         </w:rPr>
       </w:pPr>
-      <w:bookmarkStart w:id="46" w:name="_Toc133760859"/>
+      <w:bookmarkStart w:id="46" w:name="_Toc135143405"/>
       <w:r>
         <w:rPr>
           <w:rStyle w:val="Heading2Char"/>
@@ -17304,7 +17851,7 @@
           <w:rStyle w:val="Heading2Char"/>
         </w:rPr>
       </w:pPr>
-      <w:bookmarkStart w:id="48" w:name="_Toc133760860"/>
+      <w:bookmarkStart w:id="48" w:name="_Toc135143406"/>
       <w:r>
         <w:rPr>
           <w:rStyle w:val="Heading2Char"/>
@@ -19659,7 +20206,7 @@
           <w:rStyle w:val="Heading2Char"/>
         </w:rPr>
       </w:pPr>
-      <w:bookmarkStart w:id="50" w:name="_Toc133760861"/>
+      <w:bookmarkStart w:id="50" w:name="_Toc135143407"/>
       <w:r>
         <w:rPr>
           <w:rStyle w:val="Heading2Char"/>
@@ -19709,7 +20256,7 @@
       <w:r>
         <w:t xml:space="preserve"> </w:t>
       </w:r>
-      <w:bookmarkStart w:id="51" w:name="_Toc133760862"/>
+      <w:bookmarkStart w:id="51" w:name="_Toc135143408"/>
       <w:r>
         <w:rPr>
           <w:rStyle w:val="Heading2Char"/>
@@ -20619,7 +21166,7 @@
       <w:pPr>
         <w:pStyle w:val="Heading2"/>
       </w:pPr>
-      <w:bookmarkStart w:id="53" w:name="_Toc133760863"/>
+      <w:bookmarkStart w:id="53" w:name="_Toc135143409"/>
       <w:r>
         <w:rPr>
           <w:rStyle w:val="Heading2Char"/>
@@ -23306,7 +23853,7 @@
       <w:pPr>
         <w:pStyle w:val="Heading2"/>
       </w:pPr>
-      <w:bookmarkStart w:id="56" w:name="_Toc133760864"/>
+      <w:bookmarkStart w:id="56" w:name="_Toc135143410"/>
       <w:r>
         <w:t>Top Ten Trends Chart</w:t>
       </w:r>
@@ -23479,7 +24026,7 @@
       <w:pPr>
         <w:pStyle w:val="Heading2"/>
       </w:pPr>
-      <w:bookmarkStart w:id="58" w:name="_Toc133760865"/>
+      <w:bookmarkStart w:id="58" w:name="_Toc135143411"/>
       <w:r>
         <w:lastRenderedPageBreak/>
         <w:t>Remove Hashtags</w:t>
@@ -24756,7 +25303,7 @@
       <w:pPr>
         <w:pStyle w:val="Heading2"/>
       </w:pPr>
-      <w:bookmarkStart w:id="61" w:name="_Toc133760866"/>
+      <w:bookmarkStart w:id="61" w:name="_Toc135143412"/>
       <w:r>
         <w:lastRenderedPageBreak/>
         <w:t>Expand Contractions</w:t>
@@ -27008,7 +27555,7 @@
       <w:pPr>
         <w:pStyle w:val="Heading2"/>
       </w:pPr>
-      <w:bookmarkStart w:id="64" w:name="_Toc133760867"/>
+      <w:bookmarkStart w:id="64" w:name="_Toc135143413"/>
       <w:r>
         <w:t>Remove ASCII Characters</w:t>
       </w:r>
@@ -27857,7 +28404,7 @@
       <w:pPr>
         <w:pStyle w:val="Heading2"/>
       </w:pPr>
-      <w:bookmarkStart w:id="67" w:name="_Toc133760868"/>
+      <w:bookmarkStart w:id="67" w:name="_Toc135143414"/>
       <w:r>
         <w:t>Remove White Spaces</w:t>
       </w:r>
@@ -29030,8 +29577,9 @@
       <w:pPr>
         <w:pStyle w:val="Heading2"/>
       </w:pPr>
-      <w:bookmarkStart w:id="70" w:name="_Toc133760869"/>
-      <w:r>
+      <w:bookmarkStart w:id="70" w:name="_Toc135143415"/>
+      <w:r>
+        <w:lastRenderedPageBreak/>
         <w:t>Drop Irrelevant Data</w:t>
       </w:r>
       <w:bookmarkEnd w:id="70"/>
@@ -29638,7 +30186,7 @@
       <w:pPr>
         <w:pStyle w:val="Heading2"/>
       </w:pPr>
-      <w:bookmarkStart w:id="72" w:name="_Toc133760870"/>
+      <w:bookmarkStart w:id="72" w:name="_Toc135143416"/>
       <w:r>
         <w:t>Remove Punctuations</w:t>
       </w:r>
@@ -29656,14 +30204,7 @@
         <w:rPr>
           <w:rFonts w:cstheme="majorBidi"/>
         </w:rPr>
-        <w:t xml:space="preserve">Many symbols used in written language to fix and make clear the various sections of a sentence or phrase are referred to as punctuation in a </w:t>
-      </w:r>
-      <w:r>
-        <w:rPr>
-          <w:rFonts w:cstheme="majorBidi"/>
-        </w:rPr>
-        <w:lastRenderedPageBreak/>
-        <w:t>dataset. These can include signs like dashes, commas, periods, question marks, exclamation points, semicolons, colons, parentheses, and more.</w:t>
+        <w:t>Many symbols used in written language to fix and make clear the various sections of a sentence or phrase are referred to as punctuation in a dataset. These can include signs like dashes, commas, periods, question marks, exclamation points, semicolons, colons, parentheses, and more.</w:t>
       </w:r>
     </w:p>
     <w:p>
@@ -30369,6 +30910,7 @@
         <w:rPr>
           <w:rFonts w:cstheme="majorBidi"/>
         </w:rPr>
+        <w:lastRenderedPageBreak/>
         <w:t>As a result, the table below shows that all punctuation has remove from the dataset. Punctuations are not important to keep them in the dataset and it should be removed all.</w:t>
       </w:r>
     </w:p>
@@ -30800,9 +31342,8 @@
       <w:pPr>
         <w:pStyle w:val="Heading1"/>
       </w:pPr>
-      <w:bookmarkStart w:id="74" w:name="_Toc133760871"/>
-      <w:r>
-        <w:lastRenderedPageBreak/>
+      <w:bookmarkStart w:id="74" w:name="_Toc135143417"/>
+      <w:r>
         <w:t>Machine Learning</w:t>
       </w:r>
       <w:bookmarkEnd w:id="74"/>
@@ -30834,14 +31375,21 @@
         <w:rPr>
           <w:rFonts w:cstheme="majorBidi"/>
         </w:rPr>
-        <w:t xml:space="preserve"> called machine learning tries to make a machine learn from experience and carry out tasks automatically without necessarily having to be programmed to do so. Contrarily, Artificial Intelligence (AI) is a more general term for machine learning in which computers are made to be sensitive to the human level by perceiving visually, by speaking, by language translation, and thereafter making important decisions.</w:t>
+        <w:t xml:space="preserve"> called machine learning tries to make a machine learn from experience and carry out tasks automatically without necessarily having to be programmed to do so. Contrarily, Artificial Intelligence (AI) is a more general term for machine learning in which </w:t>
+      </w:r>
+      <w:r>
+        <w:rPr>
+          <w:rFonts w:cstheme="majorBidi"/>
+        </w:rPr>
+        <w:lastRenderedPageBreak/>
+        <w:t>computers are made to be sensitive to the human level by perceiving visually, by speaking, by language translation, and thereafter making important decisions.</w:t>
       </w:r>
     </w:p>
     <w:p>
       <w:pPr>
         <w:pStyle w:val="Heading2"/>
       </w:pPr>
-      <w:bookmarkStart w:id="75" w:name="_Toc133760872"/>
+      <w:bookmarkStart w:id="75" w:name="_Toc135143418"/>
       <w:r>
         <w:t>Create Contingency</w:t>
       </w:r>
@@ -31252,7 +31800,6 @@
         <w:jc w:val="both"/>
       </w:pPr>
       <w:r>
-        <w:lastRenderedPageBreak/>
         <w:t xml:space="preserve">The frequency with which each possible value combination appears in </w:t>
       </w:r>
       <w:r>
@@ -31503,6 +32050,7 @@
                 <w:bCs w:val="0"/>
                 <w:noProof/>
               </w:rPr>
+              <w:lastRenderedPageBreak/>
               <w:t>hazara</w:t>
             </w:r>
           </w:p>
@@ -32396,7 +32944,6 @@
         <w:jc w:val="both"/>
       </w:pPr>
       <w:r>
-        <w:lastRenderedPageBreak/>
         <w:t>Even while social constraints prevent women from attending school in Afghanistan, these results imply that women still place a high value on education and are more inclined to voice their support for education. However, the study</w:t>
       </w:r>
       <w:r>
@@ -32418,7 +32965,11 @@
         <w:jc w:val="both"/>
       </w:pPr>
       <w:r>
-        <w:t>More research could build on this one by examining the broader social, economic, and cultural variables that drive gender inequality in education in Afghanistan, as well as the underlying reasons that influence attitudes towards education in different ethnic groups. Research in this area may take the form of in-depth interviews or surveys designed to reveal the perspectives and experiences of various racial and gendered groups in connection to formal education.</w:t>
+        <w:t xml:space="preserve">More research could build on this one by examining the broader social, economic, and cultural variables that drive gender inequality in education in Afghanistan, as well as the underlying reasons that influence attitudes towards education in different ethnic groups. Research in this area </w:t>
+      </w:r>
+      <w:r>
+        <w:lastRenderedPageBreak/>
+        <w:t>may take the form of in-depth interviews or surveys designed to reveal the perspectives and experiences of various racial and gendered groups in connection to formal education.</w:t>
       </w:r>
     </w:p>
     <w:p>
@@ -32571,7 +33122,6 @@
         <w:rPr>
           <w:rFonts w:cstheme="majorBidi"/>
         </w:rPr>
-        <w:lastRenderedPageBreak/>
         <w:t xml:space="preserve">Women of all ethnic and cultural backgrounds tweet more in favor of education, as shown by the heatmap study. This suggests that women are more likely to express their support for education on Twitter. Furthermore, the heatmap reveals that Pashtun males have a different perspective on education than men from other groups since they have the lowest percentage of tweets advocating for education. Uzbek men, meanwhile, </w:t>
       </w:r>
       <w:r>
@@ -32591,7 +33141,7 @@
       <w:pPr>
         <w:pStyle w:val="Heading2"/>
       </w:pPr>
-      <w:bookmarkStart w:id="79" w:name="_Toc133760873"/>
+      <w:bookmarkStart w:id="79" w:name="_Toc135143419"/>
       <w:r>
         <w:t>Relationship Between Gender and Label</w:t>
       </w:r>
@@ -32606,7 +33156,11 @@
         <w:tab/>
       </w:r>
       <w:r>
-        <w:t>The table breaks down the sample size according to ethnicity and gender. It shows that, with the exception of the Hazaras, there are more men than women taking part. The largest group is Pashtuns, with the smallest being Uzbeks. The table can be used as a guide for further study by providing an overview of the demographics of the sample population.</w:t>
+        <w:t xml:space="preserve">The table breaks down the sample size according to ethnicity and gender. It shows that, with the exception of the Hazaras, there are more men </w:t>
+      </w:r>
+      <w:r>
+        <w:lastRenderedPageBreak/>
+        <w:t>than women taking part. The largest group is Pashtuns, with the smallest being Uzbeks. The table can be used as a guide for further study by providing an overview of the demographics of the sample population.</w:t>
       </w:r>
     </w:p>
     <w:tbl>
@@ -32996,7 +33550,7 @@
       <w:pPr>
         <w:pStyle w:val="Heading2"/>
       </w:pPr>
-      <w:bookmarkStart w:id="81" w:name="_Toc133760874"/>
+      <w:bookmarkStart w:id="81" w:name="_Toc135143420"/>
       <w:r>
         <w:t>Most Common Words on Favor of Education</w:t>
       </w:r>
@@ -33045,7 +33599,6 @@
                 <w:bCs w:val="0"/>
                 <w:noProof/>
               </w:rPr>
-              <w:lastRenderedPageBreak/>
               <w:t>words</w:t>
             </w:r>
           </w:p>
@@ -33595,7 +34148,7 @@
       <w:pPr>
         <w:pStyle w:val="Heading2"/>
       </w:pPr>
-      <w:bookmarkStart w:id="83" w:name="_Toc133760875"/>
+      <w:bookmarkStart w:id="83" w:name="_Toc135143421"/>
       <w:r>
         <w:t>Most Common Words on Neutral Tweets</w:t>
       </w:r>
@@ -33829,6 +34382,7 @@
                 <w:bCs w:val="0"/>
                 <w:noProof/>
               </w:rPr>
+              <w:lastRenderedPageBreak/>
               <w:t>islamic</w:t>
             </w:r>
           </w:p>
@@ -34207,7 +34761,7 @@
           <w:rStyle w:val="Heading1Char"/>
         </w:rPr>
       </w:pPr>
-      <w:bookmarkStart w:id="85" w:name="_Toc133760876"/>
+      <w:bookmarkStart w:id="85" w:name="_Toc135143422"/>
       <w:r>
         <w:rPr>
           <w:rStyle w:val="Heading1Char"/>
@@ -34479,7 +35033,6 @@
           <w:rFonts w:asciiTheme="majorBidi" w:hAnsiTheme="majorBidi" w:cstheme="majorBidi"/>
           <w:noProof/>
         </w:rPr>
-        <w:lastRenderedPageBreak/>
         <w:t xml:space="preserve"> 3. </w:t>
       </w:r>
       <w:r>
@@ -36116,6 +36669,7 @@
         <w:rPr>
           <w:rFonts w:cstheme="majorBidi"/>
         </w:rPr>
+        <w:lastRenderedPageBreak/>
         <w:t>The table displays the outcomes of vectorizing the preprocessed text data using scikit-</w:t>
       </w:r>
       <w:r>
@@ -36447,7 +37001,6 @@
                 <w:bCs w:val="0"/>
                 <w:szCs w:val="24"/>
               </w:rPr>
-              <w:lastRenderedPageBreak/>
               <w:t>0</w:t>
             </w:r>
           </w:p>
@@ -37704,6 +38257,7 @@
                 <w:bCs w:val="0"/>
                 <w:szCs w:val="24"/>
               </w:rPr>
+              <w:lastRenderedPageBreak/>
               <w:t>1</w:t>
             </w:r>
           </w:p>
@@ -38361,9 +38915,8 @@
       <w:pPr>
         <w:pStyle w:val="Heading2"/>
       </w:pPr>
-      <w:bookmarkStart w:id="88" w:name="_Toc133760877"/>
-      <w:r>
-        <w:lastRenderedPageBreak/>
+      <w:bookmarkStart w:id="88" w:name="_Toc135143423"/>
+      <w:r>
         <w:t>Train Model</w:t>
       </w:r>
       <w:bookmarkEnd w:id="88"/>
@@ -38767,7 +39320,11 @@
         <w:jc w:val="both"/>
       </w:pPr>
       <w:r>
-        <w:t>The logistic regression model was quite effective in labeling tweets about learning. The dataset used to train the algorithm contained mostly pro-education tweets and some neutral ones (label 0). (</w:t>
+        <w:t>The logistic regression model was quite effective in labeling tweets about learning. The dataset used to train the algorithm contained mostly pro-</w:t>
+      </w:r>
+      <w:r>
+        <w:lastRenderedPageBreak/>
+        <w:t>education tweets and some neutral ones (label 0). (</w:t>
       </w:r>
       <w:proofErr w:type="gramStart"/>
       <w:r>
@@ -41530,7 +42087,7 @@
         </b:NameList>
       </b:Author>
     </b:Author>
-    <b:RefOrder>29</b:RefOrder>
+    <b:RefOrder>35</b:RefOrder>
   </b:Source>
   <b:Source>
     <b:Tag>Wor16</b:Tag>
@@ -41550,7 +42107,7 @@
     </b:Author>
     <b:City>Washington, DC 20433</b:City>
     <b:Publisher>World Bank Publications</b:Publisher>
-    <b:RefOrder>22</b:RefOrder>
+    <b:RefOrder>28</b:RefOrder>
   </b:Source>
   <b:Source>
     <b:Tag>11111</b:Tag>
@@ -41571,7 +42128,7 @@
     <b:Year>2011</b:Year>
     <b:City>Durham, North Carolina, United States.</b:City>
     <b:Publisher>Duke University Press</b:Publisher>
-    <b:RefOrder>24</b:RefOrder>
+    <b:RefOrder>30</b:RefOrder>
   </b:Source>
   <b:Source>
     <b:Tag>Ana98</b:Tag>
@@ -41590,7 +42147,7 @@
     <b:Title>In the Shadows and Behind the Veil: Women in Afghanistan Under Taliban Rule</b:Title>
     <b:Year>1998</b:Year>
     <b:Pages>1</b:Pages>
-    <b:RefOrder>25</b:RefOrder>
+    <b:RefOrder>31</b:RefOrder>
   </b:Source>
   <b:Source>
     <b:Tag>Fah21</b:Tag>
@@ -41609,7 +42166,7 @@
     <b:Title>The Prospect of W ospect of Women’s Rights in the P s Rights in the Post-Taliban-Go aliban-Government ernment</b:Title>
     <b:JournalName>Journal of international Women's Studies</b:JournalName>
     <b:Year>2021</b:Year>
-    <b:RefOrder>26</b:RefOrder>
+    <b:RefOrder>32</b:RefOrder>
   </b:Source>
   <b:Source>
     <b:Tag>111152</b:Tag>
@@ -41629,7 +42186,7 @@
     <b:Title>Day-By-Day: Higher Education in Afghanistan</b:Title>
     <b:Year>2015</b:Year>
     <b:JournalName>FIRE: Forum for International Research in Education. Vol. 1. No. 3.</b:JournalName>
-    <b:RefOrder>28</b:RefOrder>
+    <b:RefOrder>34</b:RefOrder>
   </b:Source>
   <b:Source>
     <b:Tag>11101</b:Tag>
@@ -41648,7 +42205,7 @@
     <b:Title>The Legend of The Great Game</b:Title>
     <b:JournalName>In Proceedings-british Academy (Vol. 111, Pp. 179-198). Oxford University Press Inc..</b:JournalName>
     <b:Year>2001</b:Year>
-    <b:RefOrder>18</b:RefOrder>
+    <b:RefOrder>24</b:RefOrder>
   </b:Source>
   <b:Source>
     <b:Tag>11122</b:Tag>
@@ -41666,7 +42223,7 @@
     </b:Author>
     <b:Title>Higher education of Afghanistan under the Taliban rule-Review and analysis of past and current impacts</b:Title>
     <b:Year>2022</b:Year>
-    <b:RefOrder>27</b:RefOrder>
+    <b:RefOrder>33</b:RefOrder>
   </b:Source>
   <b:Source>
     <b:Tag>11187</b:Tag>
@@ -41686,7 +42243,7 @@
     <b:JournalName>International Review of Education / Internationale Zeitschrift für Erziehungswissenschaft / Revue Internationale de l'Education , 1987, Vol. 33, No. 4, Women and Education</b:JournalName>
     <b:Year>1987</b:Year>
     <b:Pages>6</b:Pages>
-    <b:RefOrder>36</b:RefOrder>
+    <b:RefOrder>42</b:RefOrder>
   </b:Source>
   <b:Source>
     <b:Tag>111081</b:Tag>
@@ -41705,7 +42262,7 @@
     <b:Title>Islamic Education in Afghanistan: Revisiting the United States' Role</b:Title>
     <b:JournalName>CR: The New Centennial Review, 8</b:JournalName>
     <b:Year>2008</b:Year>
-    <b:RefOrder>21</b:RefOrder>
+    <b:RefOrder>27</b:RefOrder>
   </b:Source>
   <b:Source>
     <b:Tag>111082</b:Tag>
@@ -41725,7 +42282,7 @@
     <b:Title>feminist-nation building in Afghanistan: an examination of the Revolutionary Association of the Women of Afghanistan (RAWA)</b:Title>
     <b:JournalName>Feminist Review</b:JournalName>
     <b:Year>2008</b:Year>
-    <b:RefOrder>23</b:RefOrder>
+    <b:RefOrder>29</b:RefOrder>
   </b:Source>
   <b:Source>
     <b:Tag>22221</b:Tag>
@@ -41745,7 +42302,7 @@
     <b:Title>Gender Equality Practices by the Teachers inside the Classrooms: A Comparative Study between a Government and a NonGovernment Primary School</b:Title>
     <b:JournalName>BRAC Institute of Educational Development BRAC University</b:JournalName>
     <b:Year>2021</b:Year>
-    <b:RefOrder>15</b:RefOrder>
+    <b:RefOrder>21</b:RefOrder>
   </b:Source>
   <b:Source>
     <b:Tag>11103</b:Tag>
@@ -41765,7 +42322,7 @@
     <b:Title>Modernizing Women: Gender and Social Change in the Middle East</b:Title>
     <b:JournalName>Lynne Rienner Publishers</b:JournalName>
     <b:Year>2003</b:Year>
-    <b:RefOrder>30</b:RefOrder>
+    <b:RefOrder>36</b:RefOrder>
   </b:Source>
   <b:Source>
     <b:Tag>1111</b:Tag>
@@ -41812,7 +42369,7 @@
     <b:Year>2007</b:Year>
     <b:City>New York City</b:City>
     <b:Publisher>Springer</b:Publisher>
-    <b:RefOrder>14</b:RefOrder>
+    <b:RefOrder>20</b:RefOrder>
   </b:Source>
   <b:Source>
     <b:Tag>11104</b:Tag>
@@ -41833,7 +42390,7 @@
     </b:Author>
     <b:JournalName>Oecd Development Centre</b:JournalName>
     <b:Pages>10</b:Pages>
-    <b:RefOrder>13</b:RefOrder>
+    <b:RefOrder>19</b:RefOrder>
   </b:Source>
   <b:Source>
     <b:Tag>111031</b:Tag>
@@ -41853,7 +42410,7 @@
     <b:JournalName>Journal of International Wowen's Studies</b:JournalName>
     <b:Year>2003</b:Year>
     <b:Pages>1</b:Pages>
-    <b:RefOrder>16</b:RefOrder>
+    <b:RefOrder>22</b:RefOrder>
   </b:Source>
   <b:Source>
     <b:Tag>11109</b:Tag>
@@ -41874,7 +42431,7 @@
     <b:JournalName>Political Geography</b:JournalName>
     <b:Year>2009</b:Year>
     <b:Pages>260</b:Pages>
-    <b:RefOrder>17</b:RefOrder>
+    <b:RefOrder>23</b:RefOrder>
   </b:Source>
   <b:Source>
     <b:Tag>11105</b:Tag>
@@ -41894,7 +42451,7 @@
     <b:JournalName>United Nations Research Institute For Social Developmen</b:JournalName>
     <b:Year>2005</b:Year>
     <b:Pages>2,18</b:Pages>
-    <b:RefOrder>19</b:RefOrder>
+    <b:RefOrder>25</b:RefOrder>
   </b:Source>
   <b:Source>
     <b:Tag>11108</b:Tag>
@@ -41917,7 +42474,7 @@
     <b:Title>Islamic and Modern Education in Afghanistan - Conflictual or Complementary</b:Title>
     <b:JournalName>Institute of International Education Stockholm University</b:JournalName>
     <b:Year>2008</b:Year>
-    <b:RefOrder>20</b:RefOrder>
+    <b:RefOrder>26</b:RefOrder>
   </b:Source>
   <b:Source>
     <b:Tag>Hoo00</b:Tag>
@@ -41936,7 +42493,7 @@
     <b:Title>Feminism is for everybody: Passionate politics</b:Title>
     <b:Year>2000</b:Year>
     <b:Publisher>South End Press</b:Publisher>
-    <b:RefOrder>31</b:RefOrder>
+    <b:RefOrder>37</b:RefOrder>
   </b:Source>
   <b:Source>
     <b:Tag>11114</b:Tag>
@@ -41956,7 +42513,7 @@
     <b:Year>2014</b:Year>
     <b:City>Simultaneously published in the USA and Canada</b:City>
     <b:Publisher>Routledge</b:Publisher>
-    <b:RefOrder>32</b:RefOrder>
+    <b:RefOrder>38</b:RefOrder>
   </b:Source>
   <b:Source>
     <b:Tag>11118</b:Tag>
@@ -41976,7 +42533,7 @@
     </b:Author>
     <b:JournalName>Third World Quarterly</b:JournalName>
     <b:Pages>909</b:Pages>
-    <b:RefOrder>33</b:RefOrder>
+    <b:RefOrder>39</b:RefOrder>
   </b:Source>
   <b:Source>
     <b:Tag>11116</b:Tag>
@@ -41996,7 +42553,7 @@
     <b:JournalName>Gender and Education</b:JournalName>
     <b:Year>2016</b:Year>
     <b:Pages>369</b:Pages>
-    <b:RefOrder>34</b:RefOrder>
+    <b:RefOrder>40</b:RefOrder>
   </b:Source>
   <b:Source>
     <b:Tag>11119</b:Tag>
@@ -42020,7 +42577,7 @@
         </b:NameList>
       </b:Author>
     </b:Author>
-    <b:RefOrder>35</b:RefOrder>
+    <b:RefOrder>41</b:RefOrder>
   </b:Source>
   <b:Source>
     <b:Tag>11199</b:Tag>
@@ -42042,7 +42599,7 @@
     <b:City>1999</b:City>
     <b:Pages>455</b:Pages>
     <b:JournalName>In Handbook of educational policy, pp. 455-472. Academic press</b:JournalName>
-    <b:RefOrder>38</b:RefOrder>
+    <b:RefOrder>44</b:RefOrder>
   </b:Source>
   <b:Source>
     <b:Tag>111032</b:Tag>
@@ -42064,7 +42621,7 @@
     <b:Pages>191</b:Pages>
     <b:City>New Delhi</b:City>
     <b:Publisher>Sage</b:Publisher>
-    <b:RefOrder>39</b:RefOrder>
+    <b:RefOrder>45</b:RefOrder>
   </b:Source>
   <b:Source>
     <b:Tag>11106</b:Tag>
@@ -42096,7 +42653,7 @@
     <b:Year>2006</b:Year>
     <b:JournalName>Springer</b:JournalName>
     <b:Pages>147</b:Pages>
-    <b:RefOrder>40</b:RefOrder>
+    <b:RefOrder>46</b:RefOrder>
   </b:Source>
   <b:Source>
     <b:Tag>111051</b:Tag>
@@ -42122,7 +42679,7 @@
         </b:NameList>
       </b:Author>
     </b:Author>
-    <b:RefOrder>37</b:RefOrder>
+    <b:RefOrder>43</b:RefOrder>
   </b:Source>
   <b:Source>
     <b:Tag>11110</b:Tag>
@@ -42143,7 +42700,7 @@
         </b:NameList>
       </b:Author>
     </b:Author>
-    <b:RefOrder>41</b:RefOrder>
+    <b:RefOrder>47</b:RefOrder>
   </b:Source>
   <b:Source>
     <b:Tag>And21</b:Tag>
@@ -42333,11 +42890,137 @@
     <b:Pages>2</b:Pages>
     <b:RefOrder>9</b:RefOrder>
   </b:Source>
+  <b:Source>
+    <b:Tag>Lau20</b:Tag>
+    <b:SourceType>JournalArticle</b:SourceType>
+    <b:Guid>{8088703E-69D1-4482-80FD-0D7BAA451101}</b:Guid>
+    <b:Author>
+      <b:Author>
+        <b:NameList>
+          <b:Person>
+            <b:Last>Parson</b:Last>
+            <b:First>Laura</b:First>
+          </b:Person>
+        </b:NameList>
+      </b:Author>
+    </b:Author>
+    <b:Title>Researching Gender and Higher Education</b:Title>
+    <b:JournalName>American Journal of Political Science</b:JournalName>
+    <b:Year>2020</b:Year>
+    <b:Pages>515</b:Pages>
+    <b:RefOrder>13</b:RefOrder>
+  </b:Source>
+  <b:Source>
+    <b:Tag>Jin09</b:Tag>
+    <b:SourceType>JournalArticle</b:SourceType>
+    <b:Guid>{FFBDD7DD-C111-44F7-A5EF-5C1A9E6501F1}</b:Guid>
+    <b:Author>
+      <b:Author>
+        <b:NameList>
+          <b:Person>
+            <b:Last>Roby</b:Last>
+            <b:First>Jini</b:First>
+            <b:Middle>L.</b:Middle>
+          </b:Person>
+          <b:Person>
+            <b:Last>Lambert</b:Last>
+            <b:First>Missy</b:First>
+            <b:Middle>Jean</b:Middle>
+          </b:Person>
+          <b:Person>
+            <b:Last>Lambert</b:Last>
+            <b:First>Joseph</b:First>
+          </b:Person>
+        </b:NameList>
+      </b:Author>
+    </b:Author>
+    <b:Title>Barriers to girls’ education in Mozambique at household and community levels: an exploratory study</b:Title>
+    <b:JournalName>American Journal of Political Science</b:JournalName>
+    <b:Year>2009</b:Year>
+    <b:RefOrder>16</b:RefOrder>
+  </b:Source>
+  <b:Source>
+    <b:Tag>UNI06</b:Tag>
+    <b:SourceType>JournalArticle</b:SourceType>
+    <b:Guid>{9DEE3C5A-78FE-43AC-9D63-59579AC60BAE}</b:Guid>
+    <b:Author>
+      <b:Author>
+        <b:NameList>
+          <b:Person>
+            <b:Last>UNICEF</b:Last>
+          </b:Person>
+        </b:NameList>
+      </b:Author>
+    </b:Author>
+    <b:Title>The State of The World's children 2007</b:Title>
+    <b:JournalName>Division of Communication, UNICEF NY (3 UN Plaza, NY, NY 10017) USA</b:JournalName>
+    <b:Year>2006</b:Year>
+    <b:RefOrder>17</b:RefOrder>
+  </b:Source>
+  <b:Source>
+    <b:Tag>11113</b:Tag>
+    <b:SourceType>JournalArticle</b:SourceType>
+    <b:Guid>{FB393A09-3BA3-4C59-AC01-00270E541AE7}</b:Guid>
+    <b:Author>
+      <b:Author>
+        <b:NameList>
+          <b:Person>
+            <b:Last>UNESCO</b:Last>
+          </b:Person>
+        </b:NameList>
+      </b:Author>
+    </b:Author>
+    <b:Title>Summary Report Of The 2013 UIS Cultural Employment Metadata Survey</b:Title>
+    <b:JournalName>UNESCO Institute for Statistics</b:JournalName>
+    <b:Year>2013</b:Year>
+    <b:RefOrder>14</b:RefOrder>
+  </b:Source>
+  <b:Source>
+    <b:Tag>11117</b:Tag>
+    <b:SourceType>Book</b:SourceType>
+    <b:Guid>{3D19A04F-2D2A-474B-8DB8-721F9E9DF4FA}</b:Guid>
+    <b:Title>Gender Justice, Education and Equality</b:Title>
+    <b:Year>2017</b:Year>
+    <b:City>Istanbul , Turkey</b:City>
+    <b:Publisher>Palgrave Macmillan</b:Publisher>
+    <b:Author>
+      <b:Author>
+        <b:NameList>
+          <b:Person>
+            <b:Last>Cin</b:Last>
+            <b:First>Firdevs</b:First>
+            <b:Middle>Melis</b:Middle>
+          </b:Person>
+        </b:NameList>
+      </b:Author>
+    </b:Author>
+    <b:RefOrder>15</b:RefOrder>
+  </b:Source>
+  <b:Source>
+    <b:Tag>111061</b:Tag>
+    <b:SourceType>Book</b:SourceType>
+    <b:Guid>{F155CE75-E610-4E70-9735-031D20338091}</b:Guid>
+    <b:Author>
+      <b:Author>
+        <b:NameList>
+          <b:Person>
+            <b:Last>Butler</b:Last>
+            <b:First>Judith</b:First>
+          </b:Person>
+        </b:NameList>
+      </b:Author>
+    </b:Author>
+    <b:Title>Gender Trouble: Feminism and the Subversion of Identity</b:Title>
+    <b:Year>2006</b:Year>
+    <b:City>270 Madison Avenue, New York, NY 10016</b:City>
+    <b:Publisher>Routledge</b:Publisher>
+    <b:RefOrder>18</b:RefOrder>
+  </b:Source>
 </b:Sources>
 </file>
 
 <file path=customXml/itemProps1.xml><?xml version="1.0" encoding="utf-8"?>
-<ds:datastoreItem xmlns:ds="http://schemas.openxmlformats.org/officeDocument/2006/customXml" ds:itemID="{60041004-710A-4FB9-8F63-F730E033E039}">
+<ds:datastoreItem xmlns:ds="http://schemas.openxmlformats.org/officeDocument/2006/customXml" ds:itemID="{A0E0A1A2-1B3F-4AE0-B2A6-59BCA3102A5F}">
   <ds:schemaRefs>
     <ds:schemaRef ds:uri="http://schemas.openxmlformats.org/officeDocument/2006/bibliography"/>
   </ds:schemaRefs>

</xml_diff>